<commit_message>
poor man's DI completed
</commit_message>
<xml_diff>
--- a/presentation/Etap1_Nie_DI_do_DI.docx
+++ b/presentation/Etap1_Nie_DI_do_DI.docx
@@ -1,6 +1,6 @@
 
 <file path=word/document.xml><?xml version="1.0" encoding="utf-8"?>
-<w:document xmlns:wpc="http://schemas.microsoft.com/office/word/2010/wordprocessingCanvas" xmlns:mc="http://schemas.openxmlformats.org/markup-compatibility/2006" xmlns:o="urn:schemas-microsoft-com:office:office" xmlns:r="http://schemas.openxmlformats.org/officeDocument/2006/relationships" xmlns:m="http://schemas.openxmlformats.org/officeDocument/2006/math" xmlns:v="urn:schemas-microsoft-com:vml" xmlns:wp14="http://schemas.microsoft.com/office/word/2010/wordprocessingDrawing" xmlns:wp="http://schemas.openxmlformats.org/drawingml/2006/wordprocessingDrawing" xmlns:w10="urn:schemas-microsoft-com:office:word" xmlns:w="http://schemas.openxmlformats.org/wordprocessingml/2006/main" xmlns:w14="http://schemas.microsoft.com/office/word/2010/wordml" xmlns:wpg="http://schemas.microsoft.com/office/word/2010/wordprocessingGroup" xmlns:wpi="http://schemas.microsoft.com/office/word/2010/wordprocessingInk" xmlns:wne="http://schemas.microsoft.com/office/word/2006/wordml" xmlns:wps="http://schemas.microsoft.com/office/word/2010/wordprocessingShape" mc:Ignorable="w14 wp14">
+<w:document xmlns:ve="http://schemas.openxmlformats.org/markup-compatibility/2006" xmlns:o="urn:schemas-microsoft-com:office:office" xmlns:r="http://schemas.openxmlformats.org/officeDocument/2006/relationships" xmlns:m="http://schemas.openxmlformats.org/officeDocument/2006/math" xmlns:v="urn:schemas-microsoft-com:vml" xmlns:wp="http://schemas.openxmlformats.org/drawingml/2006/wordprocessingDrawing" xmlns:w10="urn:schemas-microsoft-com:office:word" xmlns:w="http://schemas.openxmlformats.org/wordprocessingml/2006/main" xmlns:wne="http://schemas.microsoft.com/office/word/2006/wordml">
   <w:body>
     <w:p>
       <w:pPr>
@@ -28,14 +28,7 @@
           <w:i/>
           <w:lang w:val="pl-PL"/>
         </w:rPr>
-        <w:t>Tutaj wymagania spisa</w:t>
-      </w:r>
-      <w:r>
-        <w:rPr>
-          <w:i/>
-          <w:lang w:val="pl-PL"/>
-        </w:rPr>
-        <w:t>ne w pracy</w:t>
+        <w:t>Tutaj wymagania spisane w pracy</w:t>
       </w:r>
     </w:p>
     <w:p>
@@ -45,14 +38,8 @@
           <w:ilvl w:val="0"/>
           <w:numId w:val="1"/>
         </w:numPr>
-        <w:rPr>
-          <w:lang w:val="pl-PL"/>
-        </w:rPr>
-      </w:pPr>
-      <w:r>
-        <w:rPr>
-          <w:lang w:val="pl-PL"/>
-        </w:rPr>
+      </w:pPr>
+      <w:r>
         <w:t xml:space="preserve">Obszar zainteresowan: Program, EventRepository, CalendarEvent. </w:t>
       </w:r>
     </w:p>
@@ -2353,15 +2340,7 @@
       </w:r>
     </w:p>
     <w:p>
-      <w:pPr>
-        <w:rPr>
-          <w:lang w:val="pl-PL"/>
-        </w:rPr>
-      </w:pPr>
-      <w:r>
-        <w:rPr>
-          <w:lang w:val="pl-PL"/>
-        </w:rPr>
+      <w:r>
         <w:lastRenderedPageBreak/>
         <w:t>Implementacja opcji AddTodo</w:t>
       </w:r>
@@ -3723,26 +3702,39 @@
           <w:color w:val="000000"/>
           <w:sz w:val="20"/>
           <w:szCs w:val="20"/>
-        </w:rPr>
-      </w:pPr>
-      <w:r>
-        <w:rPr>
-          <w:rFonts w:ascii="Consolas" w:hAnsi="Consolas" w:cs="Consolas"/>
-          <w:color w:val="000000"/>
-          <w:sz w:val="20"/>
-          <w:szCs w:val="20"/>
-          <w:highlight w:val="white"/>
-        </w:rPr>
-        <w:t xml:space="preserve">    }</w:t>
-      </w:r>
-    </w:p>
-    <w:p>
-      <w:pPr>
-        <w:rPr>
-          <w:rFonts w:ascii="Consolas" w:hAnsi="Consolas" w:cs="Consolas"/>
-          <w:color w:val="000000"/>
-          <w:sz w:val="20"/>
-          <w:szCs w:val="20"/>
+          <w:lang w:val="pl-PL"/>
+        </w:rPr>
+      </w:pPr>
+      <w:r>
+        <w:rPr>
+          <w:rFonts w:ascii="Consolas" w:hAnsi="Consolas" w:cs="Consolas"/>
+          <w:color w:val="000000"/>
+          <w:sz w:val="20"/>
+          <w:szCs w:val="20"/>
+          <w:highlight w:val="white"/>
+        </w:rPr>
+        <w:t xml:space="preserve">    </w:t>
+      </w:r>
+      <w:r>
+        <w:rPr>
+          <w:rFonts w:ascii="Consolas" w:hAnsi="Consolas" w:cs="Consolas"/>
+          <w:color w:val="000000"/>
+          <w:sz w:val="20"/>
+          <w:szCs w:val="20"/>
+          <w:highlight w:val="white"/>
+          <w:lang w:val="pl-PL"/>
+        </w:rPr>
+        <w:t>}</w:t>
+      </w:r>
+    </w:p>
+    <w:p>
+      <w:pPr>
+        <w:rPr>
+          <w:rFonts w:ascii="Consolas" w:hAnsi="Consolas" w:cs="Consolas"/>
+          <w:color w:val="000000"/>
+          <w:sz w:val="20"/>
+          <w:szCs w:val="20"/>
+          <w:lang w:val="pl-PL"/>
         </w:rPr>
       </w:pPr>
     </w:p>
@@ -3835,7 +3827,6 @@
           <w:color w:val="000000"/>
           <w:sz w:val="20"/>
           <w:szCs w:val="20"/>
-          <w:lang w:val="pl-PL"/>
         </w:rPr>
       </w:pPr>
       <w:r>
@@ -3866,26 +3857,33 @@
           <w:szCs w:val="20"/>
           <w:lang w:val="pl-PL"/>
         </w:rPr>
-        <w:t xml:space="preserve"> bedzie przekazywany. Lista zdarzeń:</w:t>
-      </w:r>
-    </w:p>
-    <w:p>
-      <w:pPr>
+        <w:t xml:space="preserve"> bedzie przekazywany. </w:t>
+      </w:r>
+      <w:r>
         <w:rPr>
           <w:rFonts w:cs="Consolas"/>
           <w:color w:val="000000"/>
           <w:sz w:val="20"/>
           <w:szCs w:val="20"/>
-          <w:lang w:val="pl-PL"/>
-        </w:rPr>
-      </w:pPr>
-      <w:r>
+        </w:rPr>
+        <w:t>Lista zdarzeń:</w:t>
+      </w:r>
+    </w:p>
+    <w:p>
+      <w:pPr>
         <w:rPr>
           <w:rFonts w:cs="Consolas"/>
           <w:color w:val="000000"/>
           <w:sz w:val="20"/>
           <w:szCs w:val="20"/>
-          <w:lang w:val="pl-PL"/>
+        </w:rPr>
+      </w:pPr>
+      <w:r>
+        <w:rPr>
+          <w:rFonts w:cs="Consolas"/>
+          <w:color w:val="000000"/>
+          <w:sz w:val="20"/>
+          <w:szCs w:val="20"/>
         </w:rPr>
         <w:br w:type="page"/>
       </w:r>
@@ -7413,7 +7411,6 @@
           <w:color w:val="000000"/>
           <w:sz w:val="18"/>
           <w:szCs w:val="18"/>
-          <w:lang w:val="pl-PL"/>
         </w:rPr>
       </w:pPr>
       <w:r>
@@ -7434,7 +7431,6 @@
           <w:color w:val="000000"/>
           <w:sz w:val="20"/>
           <w:szCs w:val="20"/>
-          <w:lang w:val="pl-PL"/>
         </w:rPr>
       </w:pPr>
       <w:r>
@@ -7443,7 +7439,6 @@
           <w:color w:val="000000"/>
           <w:sz w:val="20"/>
           <w:szCs w:val="20"/>
-          <w:lang w:val="pl-PL"/>
         </w:rPr>
         <w:br w:type="page"/>
       </w:r>
@@ -7542,17 +7537,7 @@
           <w:szCs w:val="24"/>
           <w:highlight w:val="white"/>
         </w:rPr>
-        <w:t>IOption</w:t>
-      </w:r>
-      <w:r>
-        <w:rPr>
-          <w:rFonts w:ascii="Consolas" w:hAnsi="Consolas" w:cs="Consolas"/>
-          <w:color w:val="2B91AF"/>
-          <w:sz w:val="24"/>
-          <w:szCs w:val="24"/>
-          <w:highlight w:val="white"/>
-        </w:rPr>
-        <w:t xml:space="preserve"> // snippet!!</w:t>
+        <w:t>IOption // snippet!!</w:t>
       </w:r>
     </w:p>
     <w:p>
@@ -8582,17 +8567,7 @@
           <w:szCs w:val="24"/>
           <w:highlight w:val="white"/>
         </w:rPr>
-        <w:t xml:space="preserve">           </w:t>
-      </w:r>
-      <w:r>
-        <w:rPr>
-          <w:rFonts w:ascii="Consolas" w:hAnsi="Consolas" w:cs="Consolas"/>
-          <w:color w:val="000000"/>
-          <w:sz w:val="24"/>
-          <w:szCs w:val="24"/>
-          <w:highlight w:val="white"/>
-        </w:rPr>
-        <w:t xml:space="preserve">                           </w:t>
+        <w:t xml:space="preserve">                                      </w:t>
       </w:r>
     </w:p>
     <w:p>
@@ -8704,34 +8679,89 @@
           <w:szCs w:val="24"/>
           <w:highlight w:val="white"/>
         </w:rPr>
+        <w:t xml:space="preserve">(eventsRepository),                                          </w:t>
+      </w:r>
+    </w:p>
+    <w:p>
+      <w:pPr>
+        <w:autoSpaceDE w:val="0"/>
+        <w:autoSpaceDN w:val="0"/>
+        <w:adjustRightInd w:val="0"/>
+        <w:spacing w:after="0" w:line="240" w:lineRule="auto"/>
+        <w:ind w:left="2880"/>
+        <w:rPr>
+          <w:rFonts w:ascii="Consolas" w:hAnsi="Consolas" w:cs="Consolas"/>
+          <w:color w:val="000000"/>
+          <w:sz w:val="24"/>
+          <w:szCs w:val="24"/>
+          <w:highlight w:val="white"/>
+        </w:rPr>
+      </w:pPr>
+      <w:r>
+        <w:rPr>
+          <w:rFonts w:ascii="Consolas" w:hAnsi="Consolas" w:cs="Consolas"/>
+          <w:color w:val="0000FF"/>
+          <w:sz w:val="24"/>
+          <w:szCs w:val="24"/>
+          <w:highlight w:val="white"/>
+        </w:rPr>
+        <w:t>new</w:t>
+      </w:r>
+      <w:r>
+        <w:rPr>
+          <w:rFonts w:ascii="Consolas" w:hAnsi="Consolas" w:cs="Consolas"/>
+          <w:color w:val="000000"/>
+          <w:sz w:val="24"/>
+          <w:szCs w:val="24"/>
+          <w:highlight w:val="white"/>
+        </w:rPr>
+        <w:t xml:space="preserve"> </w:t>
+      </w:r>
+      <w:r>
+        <w:rPr>
+          <w:rFonts w:ascii="Consolas" w:hAnsi="Consolas" w:cs="Consolas"/>
+          <w:color w:val="2B91AF"/>
+          <w:sz w:val="24"/>
+          <w:szCs w:val="24"/>
+          <w:highlight w:val="white"/>
+        </w:rPr>
+        <w:t>AddMeetingOption</w:t>
+      </w:r>
+      <w:r>
+        <w:rPr>
+          <w:rFonts w:ascii="Consolas" w:hAnsi="Consolas" w:cs="Consolas"/>
+          <w:color w:val="000000"/>
+          <w:sz w:val="24"/>
+          <w:szCs w:val="24"/>
+          <w:highlight w:val="white"/>
+        </w:rPr>
         <w:t>(eventsRepository),</w:t>
       </w:r>
-      <w:r>
-        <w:rPr>
-          <w:rFonts w:ascii="Consolas" w:hAnsi="Consolas" w:cs="Consolas"/>
-          <w:color w:val="000000"/>
-          <w:sz w:val="24"/>
-          <w:szCs w:val="24"/>
-          <w:highlight w:val="white"/>
-        </w:rPr>
-        <w:t xml:space="preserve">                                          </w:t>
-      </w:r>
-    </w:p>
-    <w:p>
-      <w:pPr>
-        <w:autoSpaceDE w:val="0"/>
-        <w:autoSpaceDN w:val="0"/>
-        <w:adjustRightInd w:val="0"/>
-        <w:spacing w:after="0" w:line="240" w:lineRule="auto"/>
-        <w:ind w:left="2880"/>
-        <w:rPr>
-          <w:rFonts w:ascii="Consolas" w:hAnsi="Consolas" w:cs="Consolas"/>
-          <w:color w:val="000000"/>
-          <w:sz w:val="24"/>
-          <w:szCs w:val="24"/>
-          <w:highlight w:val="white"/>
-        </w:rPr>
-      </w:pPr>
+    </w:p>
+    <w:p>
+      <w:pPr>
+        <w:autoSpaceDE w:val="0"/>
+        <w:autoSpaceDN w:val="0"/>
+        <w:adjustRightInd w:val="0"/>
+        <w:spacing w:after="0" w:line="240" w:lineRule="auto"/>
+        <w:rPr>
+          <w:rFonts w:ascii="Consolas" w:hAnsi="Consolas" w:cs="Consolas"/>
+          <w:color w:val="000000"/>
+          <w:sz w:val="24"/>
+          <w:szCs w:val="24"/>
+          <w:highlight w:val="white"/>
+        </w:rPr>
+      </w:pPr>
+      <w:r>
+        <w:rPr>
+          <w:rFonts w:ascii="Consolas" w:hAnsi="Consolas" w:cs="Consolas"/>
+          <w:color w:val="000000"/>
+          <w:sz w:val="24"/>
+          <w:szCs w:val="24"/>
+          <w:highlight w:val="white"/>
+        </w:rPr>
+        <w:t xml:space="preserve">                      </w:t>
+      </w:r>
       <w:r>
         <w:rPr>
           <w:rFonts w:ascii="Consolas" w:hAnsi="Consolas" w:cs="Consolas"/>
@@ -8760,52 +8790,102 @@
           <w:szCs w:val="24"/>
           <w:highlight w:val="white"/>
         </w:rPr>
-        <w:t>AddMeetingOption</w:t>
-      </w:r>
-      <w:r>
-        <w:rPr>
-          <w:rFonts w:ascii="Consolas" w:hAnsi="Consolas" w:cs="Consolas"/>
-          <w:color w:val="000000"/>
-          <w:sz w:val="24"/>
-          <w:szCs w:val="24"/>
-          <w:highlight w:val="white"/>
-        </w:rPr>
-        <w:t>(eventsRepository),</w:t>
-      </w:r>
-    </w:p>
-    <w:p>
-      <w:pPr>
-        <w:autoSpaceDE w:val="0"/>
-        <w:autoSpaceDN w:val="0"/>
-        <w:adjustRightInd w:val="0"/>
-        <w:spacing w:after="0" w:line="240" w:lineRule="auto"/>
-        <w:rPr>
-          <w:rFonts w:ascii="Consolas" w:hAnsi="Consolas" w:cs="Consolas"/>
-          <w:color w:val="000000"/>
-          <w:sz w:val="24"/>
-          <w:szCs w:val="24"/>
-          <w:highlight w:val="white"/>
-        </w:rPr>
-      </w:pPr>
-      <w:r>
-        <w:rPr>
-          <w:rFonts w:ascii="Consolas" w:hAnsi="Consolas" w:cs="Consolas"/>
-          <w:color w:val="000000"/>
-          <w:sz w:val="24"/>
-          <w:szCs w:val="24"/>
-          <w:highlight w:val="white"/>
-        </w:rPr>
-        <w:t xml:space="preserve">           </w:t>
-      </w:r>
-      <w:r>
-        <w:rPr>
-          <w:rFonts w:ascii="Consolas" w:hAnsi="Consolas" w:cs="Consolas"/>
-          <w:color w:val="000000"/>
-          <w:sz w:val="24"/>
-          <w:szCs w:val="24"/>
-          <w:highlight w:val="white"/>
-        </w:rPr>
-        <w:t xml:space="preserve">           </w:t>
+        <w:t>EndApplicationOption</w:t>
+      </w:r>
+      <w:r>
+        <w:rPr>
+          <w:rFonts w:ascii="Consolas" w:hAnsi="Consolas" w:cs="Consolas"/>
+          <w:color w:val="000000"/>
+          <w:sz w:val="24"/>
+          <w:szCs w:val="24"/>
+          <w:highlight w:val="white"/>
+        </w:rPr>
+        <w:t>()</w:t>
+      </w:r>
+    </w:p>
+    <w:p>
+      <w:pPr>
+        <w:autoSpaceDE w:val="0"/>
+        <w:autoSpaceDN w:val="0"/>
+        <w:adjustRightInd w:val="0"/>
+        <w:spacing w:after="0" w:line="240" w:lineRule="auto"/>
+        <w:rPr>
+          <w:rFonts w:ascii="Consolas" w:hAnsi="Consolas" w:cs="Consolas"/>
+          <w:color w:val="000000"/>
+          <w:sz w:val="24"/>
+          <w:szCs w:val="24"/>
+          <w:highlight w:val="white"/>
+        </w:rPr>
+      </w:pPr>
+      <w:r>
+        <w:rPr>
+          <w:rFonts w:ascii="Consolas" w:hAnsi="Consolas" w:cs="Consolas"/>
+          <w:color w:val="000000"/>
+          <w:sz w:val="24"/>
+          <w:szCs w:val="24"/>
+          <w:highlight w:val="white"/>
+        </w:rPr>
+        <w:t xml:space="preserve">                                       };</w:t>
+      </w:r>
+    </w:p>
+    <w:p>
+      <w:pPr>
+        <w:autoSpaceDE w:val="0"/>
+        <w:autoSpaceDN w:val="0"/>
+        <w:adjustRightInd w:val="0"/>
+        <w:spacing w:after="0" w:line="240" w:lineRule="auto"/>
+        <w:rPr>
+          <w:rFonts w:ascii="Consolas" w:hAnsi="Consolas" w:cs="Consolas"/>
+          <w:color w:val="000000"/>
+          <w:sz w:val="24"/>
+          <w:szCs w:val="24"/>
+          <w:highlight w:val="white"/>
+        </w:rPr>
+      </w:pPr>
+    </w:p>
+    <w:p>
+      <w:pPr>
+        <w:autoSpaceDE w:val="0"/>
+        <w:autoSpaceDN w:val="0"/>
+        <w:adjustRightInd w:val="0"/>
+        <w:spacing w:after="0" w:line="240" w:lineRule="auto"/>
+        <w:rPr>
+          <w:rFonts w:ascii="Consolas" w:hAnsi="Consolas" w:cs="Consolas"/>
+          <w:color w:val="000000"/>
+          <w:sz w:val="24"/>
+          <w:szCs w:val="24"/>
+          <w:highlight w:val="white"/>
+        </w:rPr>
+      </w:pPr>
+      <w:r>
+        <w:rPr>
+          <w:rFonts w:ascii="Consolas" w:hAnsi="Consolas" w:cs="Consolas"/>
+          <w:color w:val="000000"/>
+          <w:sz w:val="24"/>
+          <w:szCs w:val="24"/>
+          <w:highlight w:val="white"/>
+        </w:rPr>
+        <w:t xml:space="preserve">      </w:t>
+      </w:r>
+      <w:r>
+        <w:rPr>
+          <w:rFonts w:ascii="Consolas" w:hAnsi="Consolas" w:cs="Consolas"/>
+          <w:color w:val="2B91AF"/>
+          <w:sz w:val="24"/>
+          <w:szCs w:val="24"/>
+          <w:highlight w:val="white"/>
+        </w:rPr>
+        <w:t>OptionsDispatcher</w:t>
+      </w:r>
+      <w:r>
+        <w:rPr>
+          <w:rFonts w:ascii="Consolas" w:hAnsi="Consolas" w:cs="Consolas"/>
+          <w:color w:val="000000"/>
+          <w:sz w:val="24"/>
+          <w:szCs w:val="24"/>
+          <w:highlight w:val="white"/>
+        </w:rPr>
+        <w:t xml:space="preserve"> optionsDispatcher = </w:t>
       </w:r>
       <w:r>
         <w:rPr>
@@ -8835,42 +8915,17 @@
           <w:szCs w:val="24"/>
           <w:highlight w:val="white"/>
         </w:rPr>
-        <w:t>EndApplicationOption</w:t>
-      </w:r>
-      <w:r>
-        <w:rPr>
-          <w:rFonts w:ascii="Consolas" w:hAnsi="Consolas" w:cs="Consolas"/>
-          <w:color w:val="000000"/>
-          <w:sz w:val="24"/>
-          <w:szCs w:val="24"/>
-          <w:highlight w:val="white"/>
-        </w:rPr>
-        <w:t>()</w:t>
-      </w:r>
-    </w:p>
-    <w:p>
-      <w:pPr>
-        <w:autoSpaceDE w:val="0"/>
-        <w:autoSpaceDN w:val="0"/>
-        <w:adjustRightInd w:val="0"/>
-        <w:spacing w:after="0" w:line="240" w:lineRule="auto"/>
-        <w:rPr>
-          <w:rFonts w:ascii="Consolas" w:hAnsi="Consolas" w:cs="Consolas"/>
-          <w:color w:val="000000"/>
-          <w:sz w:val="24"/>
-          <w:szCs w:val="24"/>
-          <w:highlight w:val="white"/>
-        </w:rPr>
-      </w:pPr>
-      <w:r>
-        <w:rPr>
-          <w:rFonts w:ascii="Consolas" w:hAnsi="Consolas" w:cs="Consolas"/>
-          <w:color w:val="000000"/>
-          <w:sz w:val="24"/>
-          <w:szCs w:val="24"/>
-          <w:highlight w:val="white"/>
-        </w:rPr>
-        <w:t xml:space="preserve">                                       };</w:t>
+        <w:t>OptionsDispatcher</w:t>
+      </w:r>
+      <w:r>
+        <w:rPr>
+          <w:rFonts w:ascii="Consolas" w:hAnsi="Consolas" w:cs="Consolas"/>
+          <w:color w:val="000000"/>
+          <w:sz w:val="24"/>
+          <w:szCs w:val="24"/>
+          <w:highlight w:val="white"/>
+        </w:rPr>
+        <w:t>(options);</w:t>
       </w:r>
     </w:p>
     <w:p>
@@ -8915,78 +8970,43 @@
       <w:r>
         <w:rPr>
           <w:rFonts w:ascii="Consolas" w:hAnsi="Consolas" w:cs="Consolas"/>
-          <w:color w:val="2B91AF"/>
-          <w:sz w:val="24"/>
-          <w:szCs w:val="24"/>
-          <w:highlight w:val="white"/>
-        </w:rPr>
-        <w:t>OptionsDispatcher</w:t>
-      </w:r>
-      <w:r>
-        <w:rPr>
-          <w:rFonts w:ascii="Consolas" w:hAnsi="Consolas" w:cs="Consolas"/>
-          <w:color w:val="000000"/>
-          <w:sz w:val="24"/>
-          <w:szCs w:val="24"/>
-          <w:highlight w:val="white"/>
-        </w:rPr>
-        <w:t xml:space="preserve"> optionsDispatcher = </w:t>
-      </w:r>
-      <w:r>
-        <w:rPr>
-          <w:rFonts w:ascii="Consolas" w:hAnsi="Consolas" w:cs="Consolas"/>
-          <w:color w:val="0000FF"/>
-          <w:sz w:val="24"/>
-          <w:szCs w:val="24"/>
-          <w:highlight w:val="white"/>
-        </w:rPr>
-        <w:t>new</w:t>
-      </w:r>
-      <w:r>
-        <w:rPr>
-          <w:rFonts w:ascii="Consolas" w:hAnsi="Consolas" w:cs="Consolas"/>
-          <w:color w:val="000000"/>
-          <w:sz w:val="24"/>
-          <w:szCs w:val="24"/>
-          <w:highlight w:val="white"/>
-        </w:rPr>
-        <w:t xml:space="preserve"> </w:t>
-      </w:r>
-      <w:r>
-        <w:rPr>
-          <w:rFonts w:ascii="Consolas" w:hAnsi="Consolas" w:cs="Consolas"/>
-          <w:color w:val="2B91AF"/>
-          <w:sz w:val="24"/>
-          <w:szCs w:val="24"/>
-          <w:highlight w:val="white"/>
-        </w:rPr>
-        <w:t>OptionsDispatcher</w:t>
-      </w:r>
-      <w:r>
-        <w:rPr>
-          <w:rFonts w:ascii="Consolas" w:hAnsi="Consolas" w:cs="Consolas"/>
-          <w:color w:val="000000"/>
-          <w:sz w:val="24"/>
-          <w:szCs w:val="24"/>
-          <w:highlight w:val="white"/>
-        </w:rPr>
-        <w:t>(options);</w:t>
-      </w:r>
-    </w:p>
-    <w:p>
-      <w:pPr>
-        <w:autoSpaceDE w:val="0"/>
-        <w:autoSpaceDN w:val="0"/>
-        <w:adjustRightInd w:val="0"/>
-        <w:spacing w:after="0" w:line="240" w:lineRule="auto"/>
-        <w:rPr>
-          <w:rFonts w:ascii="Consolas" w:hAnsi="Consolas" w:cs="Consolas"/>
-          <w:color w:val="000000"/>
-          <w:sz w:val="24"/>
-          <w:szCs w:val="24"/>
-          <w:highlight w:val="white"/>
-        </w:rPr>
-      </w:pPr>
+          <w:color w:val="0000FF"/>
+          <w:sz w:val="24"/>
+          <w:szCs w:val="24"/>
+          <w:highlight w:val="white"/>
+        </w:rPr>
+        <w:t>bool</w:t>
+      </w:r>
+      <w:r>
+        <w:rPr>
+          <w:rFonts w:ascii="Consolas" w:hAnsi="Consolas" w:cs="Consolas"/>
+          <w:color w:val="000000"/>
+          <w:sz w:val="24"/>
+          <w:szCs w:val="24"/>
+          <w:highlight w:val="white"/>
+        </w:rPr>
+        <w:t xml:space="preserve"> continueRunning = </w:t>
+      </w:r>
+      <w:r>
+        <w:rPr>
+          <w:rFonts w:ascii="Consolas" w:hAnsi="Consolas" w:cs="Consolas"/>
+          <w:color w:val="0000FF"/>
+          <w:sz w:val="24"/>
+          <w:szCs w:val="24"/>
+          <w:highlight w:val="white"/>
+        </w:rPr>
+        <w:t>true</w:t>
+      </w:r>
+      <w:r>
+        <w:rPr>
+          <w:rFonts w:ascii="Consolas" w:hAnsi="Consolas" w:cs="Consolas"/>
+          <w:color w:val="000000"/>
+          <w:sz w:val="24"/>
+          <w:szCs w:val="24"/>
+          <w:highlight w:val="white"/>
+        </w:rPr>
+        <w:t>;</w:t>
+      </w:r>
     </w:p>
     <w:p>
       <w:pPr>
@@ -9020,51 +9040,32 @@
           <w:szCs w:val="24"/>
           <w:highlight w:val="white"/>
         </w:rPr>
-        <w:t>bool</w:t>
-      </w:r>
-      <w:r>
-        <w:rPr>
-          <w:rFonts w:ascii="Consolas" w:hAnsi="Consolas" w:cs="Consolas"/>
-          <w:color w:val="000000"/>
-          <w:sz w:val="24"/>
-          <w:szCs w:val="24"/>
-          <w:highlight w:val="white"/>
-        </w:rPr>
-        <w:t xml:space="preserve"> continueRunning = </w:t>
-      </w:r>
-      <w:r>
-        <w:rPr>
-          <w:rFonts w:ascii="Consolas" w:hAnsi="Consolas" w:cs="Consolas"/>
-          <w:color w:val="0000FF"/>
-          <w:sz w:val="24"/>
-          <w:szCs w:val="24"/>
-          <w:highlight w:val="white"/>
-        </w:rPr>
-        <w:t>true</w:t>
-      </w:r>
-      <w:r>
-        <w:rPr>
-          <w:rFonts w:ascii="Consolas" w:hAnsi="Consolas" w:cs="Consolas"/>
-          <w:color w:val="000000"/>
-          <w:sz w:val="24"/>
-          <w:szCs w:val="24"/>
-          <w:highlight w:val="white"/>
-        </w:rPr>
-        <w:t>;</w:t>
-      </w:r>
-    </w:p>
-    <w:p>
-      <w:pPr>
-        <w:autoSpaceDE w:val="0"/>
-        <w:autoSpaceDN w:val="0"/>
-        <w:adjustRightInd w:val="0"/>
-        <w:spacing w:after="0" w:line="240" w:lineRule="auto"/>
-        <w:rPr>
-          <w:rFonts w:ascii="Consolas" w:hAnsi="Consolas" w:cs="Consolas"/>
-          <w:color w:val="000000"/>
-          <w:sz w:val="24"/>
-          <w:szCs w:val="24"/>
-          <w:highlight w:val="white"/>
+        <w:t>while</w:t>
+      </w:r>
+      <w:r>
+        <w:rPr>
+          <w:rFonts w:ascii="Consolas" w:hAnsi="Consolas" w:cs="Consolas"/>
+          <w:color w:val="000000"/>
+          <w:sz w:val="24"/>
+          <w:szCs w:val="24"/>
+          <w:highlight w:val="white"/>
+        </w:rPr>
+        <w:t xml:space="preserve"> (continueRunning)</w:t>
+      </w:r>
+    </w:p>
+    <w:p>
+      <w:pPr>
+        <w:autoSpaceDE w:val="0"/>
+        <w:autoSpaceDN w:val="0"/>
+        <w:adjustRightInd w:val="0"/>
+        <w:spacing w:after="0" w:line="240" w:lineRule="auto"/>
+        <w:rPr>
+          <w:rFonts w:ascii="Consolas" w:hAnsi="Consolas" w:cs="Consolas"/>
+          <w:color w:val="000000"/>
+          <w:sz w:val="24"/>
+          <w:szCs w:val="24"/>
+          <w:highlight w:val="white"/>
+          <w:lang w:val="pl-PL"/>
         </w:rPr>
       </w:pPr>
       <w:r>
@@ -9080,70 +9081,38 @@
       <w:r>
         <w:rPr>
           <w:rFonts w:ascii="Consolas" w:hAnsi="Consolas" w:cs="Consolas"/>
-          <w:color w:val="0000FF"/>
-          <w:sz w:val="24"/>
-          <w:szCs w:val="24"/>
-          <w:highlight w:val="white"/>
-        </w:rPr>
-        <w:t>while</w:t>
-      </w:r>
-      <w:r>
-        <w:rPr>
-          <w:rFonts w:ascii="Consolas" w:hAnsi="Consolas" w:cs="Consolas"/>
-          <w:color w:val="000000"/>
-          <w:sz w:val="24"/>
-          <w:szCs w:val="24"/>
-          <w:highlight w:val="white"/>
-        </w:rPr>
-        <w:t xml:space="preserve"> (continueRunning)</w:t>
-      </w:r>
-    </w:p>
-    <w:p>
-      <w:pPr>
-        <w:autoSpaceDE w:val="0"/>
-        <w:autoSpaceDN w:val="0"/>
-        <w:adjustRightInd w:val="0"/>
-        <w:spacing w:after="0" w:line="240" w:lineRule="auto"/>
-        <w:rPr>
-          <w:rFonts w:ascii="Consolas" w:hAnsi="Consolas" w:cs="Consolas"/>
-          <w:color w:val="000000"/>
-          <w:sz w:val="24"/>
-          <w:szCs w:val="24"/>
-          <w:highlight w:val="white"/>
-        </w:rPr>
-      </w:pPr>
-      <w:r>
-        <w:rPr>
-          <w:rFonts w:ascii="Consolas" w:hAnsi="Consolas" w:cs="Consolas"/>
-          <w:color w:val="000000"/>
-          <w:sz w:val="24"/>
-          <w:szCs w:val="24"/>
-          <w:highlight w:val="white"/>
-        </w:rPr>
-        <w:t xml:space="preserve">      {</w:t>
-      </w:r>
-    </w:p>
-    <w:p>
-      <w:pPr>
-        <w:autoSpaceDE w:val="0"/>
-        <w:autoSpaceDN w:val="0"/>
-        <w:adjustRightInd w:val="0"/>
-        <w:spacing w:after="0" w:line="240" w:lineRule="auto"/>
-        <w:rPr>
-          <w:rFonts w:ascii="Consolas" w:hAnsi="Consolas" w:cs="Consolas"/>
-          <w:color w:val="000000"/>
-          <w:sz w:val="24"/>
-          <w:szCs w:val="24"/>
-          <w:highlight w:val="white"/>
-        </w:rPr>
-      </w:pPr>
-      <w:r>
-        <w:rPr>
-          <w:rFonts w:ascii="Consolas" w:hAnsi="Consolas" w:cs="Consolas"/>
-          <w:color w:val="000000"/>
-          <w:sz w:val="24"/>
-          <w:szCs w:val="24"/>
-          <w:highlight w:val="white"/>
+          <w:color w:val="000000"/>
+          <w:sz w:val="24"/>
+          <w:szCs w:val="24"/>
+          <w:highlight w:val="white"/>
+          <w:lang w:val="pl-PL"/>
+        </w:rPr>
+        <w:t>{</w:t>
+      </w:r>
+    </w:p>
+    <w:p>
+      <w:pPr>
+        <w:autoSpaceDE w:val="0"/>
+        <w:autoSpaceDN w:val="0"/>
+        <w:adjustRightInd w:val="0"/>
+        <w:spacing w:after="0" w:line="240" w:lineRule="auto"/>
+        <w:rPr>
+          <w:rFonts w:ascii="Consolas" w:hAnsi="Consolas" w:cs="Consolas"/>
+          <w:color w:val="000000"/>
+          <w:sz w:val="24"/>
+          <w:szCs w:val="24"/>
+          <w:highlight w:val="white"/>
+          <w:lang w:val="pl-PL"/>
+        </w:rPr>
+      </w:pPr>
+      <w:r>
+        <w:rPr>
+          <w:rFonts w:ascii="Consolas" w:hAnsi="Consolas" w:cs="Consolas"/>
+          <w:color w:val="000000"/>
+          <w:sz w:val="24"/>
+          <w:szCs w:val="24"/>
+          <w:highlight w:val="white"/>
+          <w:lang w:val="pl-PL"/>
         </w:rPr>
         <w:t xml:space="preserve">        continueRunning = optionsDispatcher.ChooseOptionAndRun();</w:t>
       </w:r>
@@ -9156,15 +9125,17 @@
           <w:sz w:val="24"/>
           <w:szCs w:val="24"/>
           <w:highlight w:val="white"/>
-        </w:rPr>
-      </w:pPr>
-      <w:r>
-        <w:rPr>
-          <w:rFonts w:ascii="Consolas" w:hAnsi="Consolas" w:cs="Consolas"/>
-          <w:color w:val="000000"/>
-          <w:sz w:val="24"/>
-          <w:szCs w:val="24"/>
-          <w:highlight w:val="white"/>
+          <w:lang w:val="pl-PL"/>
+        </w:rPr>
+      </w:pPr>
+      <w:r>
+        <w:rPr>
+          <w:rFonts w:ascii="Consolas" w:hAnsi="Consolas" w:cs="Consolas"/>
+          <w:color w:val="000000"/>
+          <w:sz w:val="24"/>
+          <w:szCs w:val="24"/>
+          <w:highlight w:val="white"/>
+          <w:lang w:val="pl-PL"/>
         </w:rPr>
         <w:t xml:space="preserve">      }</w:t>
       </w:r>
@@ -9173,11 +9144,13 @@
       <w:pPr>
         <w:rPr>
           <w:highlight w:val="white"/>
-        </w:rPr>
-      </w:pPr>
-      <w:r>
-        <w:rPr>
-          <w:highlight w:val="white"/>
+          <w:lang w:val="pl-PL"/>
+        </w:rPr>
+      </w:pPr>
+      <w:r>
+        <w:rPr>
+          <w:highlight w:val="white"/>
+          <w:lang w:val="pl-PL"/>
         </w:rPr>
         <w:br w:type="page"/>
       </w:r>
@@ -10753,7 +10726,6 @@
           <w:color w:val="000000"/>
           <w:sz w:val="20"/>
           <w:szCs w:val="20"/>
-          <w:lang w:val="pl-PL"/>
         </w:rPr>
       </w:pPr>
       <w:r>
@@ -10762,7 +10734,6 @@
           <w:color w:val="000000"/>
           <w:sz w:val="20"/>
           <w:szCs w:val="20"/>
-          <w:lang w:val="pl-PL"/>
         </w:rPr>
         <w:lastRenderedPageBreak/>
         <w:t>I samego planner’a:</w:t>
@@ -10775,7 +10746,6 @@
           <w:color w:val="000000"/>
           <w:sz w:val="20"/>
           <w:szCs w:val="20"/>
-          <w:lang w:val="pl-PL"/>
         </w:rPr>
       </w:pPr>
     </w:p>
@@ -13411,17 +13381,7 @@
           <w:szCs w:val="20"/>
           <w:highlight w:val="white"/>
         </w:rPr>
-        <w:t xml:space="preserve">           </w:t>
-      </w:r>
-      <w:r>
-        <w:rPr>
-          <w:rFonts w:ascii="Consolas" w:hAnsi="Consolas" w:cs="Consolas"/>
-          <w:color w:val="000000"/>
-          <w:sz w:val="20"/>
-          <w:szCs w:val="20"/>
-          <w:highlight w:val="white"/>
-        </w:rPr>
-        <w:t xml:space="preserve">                 </w:t>
+        <w:t xml:space="preserve">                            </w:t>
       </w:r>
       <w:r>
         <w:rPr>
@@ -13486,17 +13446,7 @@
           <w:szCs w:val="20"/>
           <w:highlight w:val="white"/>
         </w:rPr>
-        <w:t xml:space="preserve">           </w:t>
-      </w:r>
-      <w:r>
-        <w:rPr>
-          <w:rFonts w:ascii="Consolas" w:hAnsi="Consolas" w:cs="Consolas"/>
-          <w:color w:val="000000"/>
-          <w:sz w:val="20"/>
-          <w:szCs w:val="20"/>
-          <w:highlight w:val="white"/>
-        </w:rPr>
-        <w:t xml:space="preserve">                 </w:t>
+        <w:t xml:space="preserve">                            </w:t>
       </w:r>
       <w:r>
         <w:rPr>
@@ -13678,17 +13628,29 @@
           <w:sz w:val="20"/>
           <w:szCs w:val="20"/>
           <w:highlight w:val="white"/>
-        </w:rPr>
-      </w:pPr>
-      <w:r>
-        <w:rPr>
-          <w:rFonts w:ascii="Consolas" w:hAnsi="Consolas" w:cs="Consolas"/>
-          <w:color w:val="000000"/>
-          <w:sz w:val="20"/>
-          <w:szCs w:val="20"/>
-          <w:highlight w:val="white"/>
-        </w:rPr>
-        <w:t xml:space="preserve">                                       };</w:t>
+          <w:lang w:val="pl-PL"/>
+        </w:rPr>
+      </w:pPr>
+      <w:r>
+        <w:rPr>
+          <w:rFonts w:ascii="Consolas" w:hAnsi="Consolas" w:cs="Consolas"/>
+          <w:color w:val="000000"/>
+          <w:sz w:val="20"/>
+          <w:szCs w:val="20"/>
+          <w:highlight w:val="white"/>
+        </w:rPr>
+        <w:t xml:space="preserve">                                       </w:t>
+      </w:r>
+      <w:r>
+        <w:rPr>
+          <w:rFonts w:ascii="Consolas" w:hAnsi="Consolas" w:cs="Consolas"/>
+          <w:color w:val="000000"/>
+          <w:sz w:val="20"/>
+          <w:szCs w:val="20"/>
+          <w:highlight w:val="white"/>
+          <w:lang w:val="pl-PL"/>
+        </w:rPr>
+        <w:t>};</w:t>
       </w:r>
     </w:p>
     <w:p>
@@ -13700,6 +13662,7 @@
           <w:sz w:val="20"/>
           <w:szCs w:val="20"/>
           <w:highlight w:val="white"/>
+          <w:lang w:val="pl-PL"/>
         </w:rPr>
       </w:pPr>
     </w:p>
@@ -13712,6 +13675,7 @@
           <w:sz w:val="20"/>
           <w:szCs w:val="20"/>
           <w:highlight w:val="white"/>
+          <w:lang w:val="pl-PL"/>
         </w:rPr>
       </w:pPr>
     </w:p>
@@ -13786,6 +13750,486 @@
       </w:r>
       <w:bookmarkStart w:id="0" w:name="_GoBack"/>
       <w:bookmarkEnd w:id="0"/>
+      <w:r>
+        <w:rPr>
+          <w:rFonts w:cs="Consolas"/>
+          <w:color w:val="000000"/>
+          <w:sz w:val="24"/>
+          <w:szCs w:val="24"/>
+          <w:highlight w:val="white"/>
+          <w:lang w:val="pl-PL"/>
+        </w:rPr>
+        <w:t xml:space="preserve"> Tworzenie obiektów w AddMeetingOption i AddTodoOption nie spełnia oczekiwań – przykład tworzenia obiektów ‘na sztywno’.</w:t>
+      </w:r>
+    </w:p>
+    <w:p>
+      <w:pPr>
+        <w:rPr>
+          <w:rFonts w:cs="Consolas"/>
+          <w:color w:val="000000"/>
+          <w:sz w:val="24"/>
+          <w:szCs w:val="24"/>
+          <w:highlight w:val="white"/>
+          <w:lang w:val="pl-PL"/>
+        </w:rPr>
+      </w:pPr>
+      <w:r>
+        <w:rPr>
+          <w:rFonts w:cs="Consolas"/>
+          <w:color w:val="000000"/>
+          <w:sz w:val="24"/>
+          <w:szCs w:val="24"/>
+          <w:highlight w:val="white"/>
+          <w:lang w:val="pl-PL"/>
+        </w:rPr>
+        <w:br w:type="page"/>
+      </w:r>
+    </w:p>
+    <w:p>
+      <w:pPr>
+        <w:autoSpaceDE w:val="0"/>
+        <w:autoSpaceDN w:val="0"/>
+        <w:adjustRightInd w:val="0"/>
+        <w:spacing w:after="0" w:line="240" w:lineRule="auto"/>
+        <w:rPr>
+          <w:rFonts w:ascii="Consolas" w:hAnsi="Consolas" w:cs="Consolas"/>
+          <w:color w:val="000000"/>
+          <w:sz w:val="20"/>
+          <w:szCs w:val="20"/>
+          <w:highlight w:val="white"/>
+        </w:rPr>
+      </w:pPr>
+      <w:r>
+        <w:rPr>
+          <w:rFonts w:ascii="Consolas" w:hAnsi="Consolas" w:cs="Consolas"/>
+          <w:color w:val="0000FF"/>
+          <w:sz w:val="20"/>
+          <w:szCs w:val="20"/>
+          <w:highlight w:val="white"/>
+        </w:rPr>
+        <w:lastRenderedPageBreak/>
+        <w:t>public</w:t>
+      </w:r>
+      <w:r>
+        <w:rPr>
+          <w:rFonts w:ascii="Consolas" w:hAnsi="Consolas" w:cs="Consolas"/>
+          <w:color w:val="000000"/>
+          <w:sz w:val="20"/>
+          <w:szCs w:val="20"/>
+          <w:highlight w:val="white"/>
+        </w:rPr>
+        <w:t xml:space="preserve"> </w:t>
+      </w:r>
+      <w:r>
+        <w:rPr>
+          <w:rFonts w:ascii="Consolas" w:hAnsi="Consolas" w:cs="Consolas"/>
+          <w:color w:val="0000FF"/>
+          <w:sz w:val="20"/>
+          <w:szCs w:val="20"/>
+          <w:highlight w:val="white"/>
+        </w:rPr>
+        <w:t>interface</w:t>
+      </w:r>
+      <w:r>
+        <w:rPr>
+          <w:rFonts w:ascii="Consolas" w:hAnsi="Consolas" w:cs="Consolas"/>
+          <w:color w:val="000000"/>
+          <w:sz w:val="20"/>
+          <w:szCs w:val="20"/>
+          <w:highlight w:val="white"/>
+        </w:rPr>
+        <w:t xml:space="preserve"> </w:t>
+      </w:r>
+      <w:r>
+        <w:rPr>
+          <w:rFonts w:ascii="Consolas" w:hAnsi="Consolas" w:cs="Consolas"/>
+          <w:color w:val="2B91AF"/>
+          <w:sz w:val="20"/>
+          <w:szCs w:val="20"/>
+          <w:highlight w:val="white"/>
+        </w:rPr>
+        <w:t>ITodoFactory</w:t>
+      </w:r>
+    </w:p>
+    <w:p>
+      <w:pPr>
+        <w:autoSpaceDE w:val="0"/>
+        <w:autoSpaceDN w:val="0"/>
+        <w:adjustRightInd w:val="0"/>
+        <w:spacing w:after="0" w:line="240" w:lineRule="auto"/>
+        <w:rPr>
+          <w:rFonts w:ascii="Consolas" w:hAnsi="Consolas" w:cs="Consolas"/>
+          <w:color w:val="000000"/>
+          <w:sz w:val="20"/>
+          <w:szCs w:val="20"/>
+          <w:highlight w:val="white"/>
+        </w:rPr>
+      </w:pPr>
+      <w:r>
+        <w:rPr>
+          <w:rFonts w:ascii="Consolas" w:hAnsi="Consolas" w:cs="Consolas"/>
+          <w:color w:val="000000"/>
+          <w:sz w:val="20"/>
+          <w:szCs w:val="20"/>
+          <w:highlight w:val="white"/>
+        </w:rPr>
+        <w:t>{</w:t>
+      </w:r>
+    </w:p>
+    <w:p>
+      <w:pPr>
+        <w:autoSpaceDE w:val="0"/>
+        <w:autoSpaceDN w:val="0"/>
+        <w:adjustRightInd w:val="0"/>
+        <w:spacing w:after="0" w:line="240" w:lineRule="auto"/>
+        <w:rPr>
+          <w:rFonts w:ascii="Consolas" w:hAnsi="Consolas" w:cs="Consolas"/>
+          <w:color w:val="000000"/>
+          <w:sz w:val="20"/>
+          <w:szCs w:val="20"/>
+          <w:highlight w:val="white"/>
+        </w:rPr>
+      </w:pPr>
+      <w:r>
+        <w:rPr>
+          <w:rFonts w:ascii="Consolas" w:hAnsi="Consolas" w:cs="Consolas"/>
+          <w:color w:val="000000"/>
+          <w:sz w:val="20"/>
+          <w:szCs w:val="20"/>
+          <w:highlight w:val="white"/>
+        </w:rPr>
+        <w:t xml:space="preserve">    </w:t>
+      </w:r>
+      <w:r>
+        <w:rPr>
+          <w:rFonts w:ascii="Consolas" w:hAnsi="Consolas" w:cs="Consolas"/>
+          <w:color w:val="2B91AF"/>
+          <w:sz w:val="20"/>
+          <w:szCs w:val="20"/>
+          <w:highlight w:val="white"/>
+        </w:rPr>
+        <w:t>Todo</w:t>
+      </w:r>
+      <w:r>
+        <w:rPr>
+          <w:rFonts w:ascii="Consolas" w:hAnsi="Consolas" w:cs="Consolas"/>
+          <w:color w:val="000000"/>
+          <w:sz w:val="20"/>
+          <w:szCs w:val="20"/>
+          <w:highlight w:val="white"/>
+        </w:rPr>
+        <w:t xml:space="preserve"> Create(</w:t>
+      </w:r>
+      <w:r>
+        <w:rPr>
+          <w:rFonts w:ascii="Consolas" w:hAnsi="Consolas" w:cs="Consolas"/>
+          <w:color w:val="2B91AF"/>
+          <w:sz w:val="20"/>
+          <w:szCs w:val="20"/>
+          <w:highlight w:val="white"/>
+        </w:rPr>
+        <w:t>DateSpan</w:t>
+      </w:r>
+      <w:r>
+        <w:rPr>
+          <w:rFonts w:ascii="Consolas" w:hAnsi="Consolas" w:cs="Consolas"/>
+          <w:color w:val="000000"/>
+          <w:sz w:val="20"/>
+          <w:szCs w:val="20"/>
+          <w:highlight w:val="white"/>
+        </w:rPr>
+        <w:t xml:space="preserve"> schedule, </w:t>
+      </w:r>
+      <w:r>
+        <w:rPr>
+          <w:rFonts w:ascii="Consolas" w:hAnsi="Consolas" w:cs="Consolas"/>
+          <w:color w:val="0000FF"/>
+          <w:sz w:val="20"/>
+          <w:szCs w:val="20"/>
+          <w:highlight w:val="white"/>
+        </w:rPr>
+        <w:t>string</w:t>
+      </w:r>
+      <w:r>
+        <w:rPr>
+          <w:rFonts w:ascii="Consolas" w:hAnsi="Consolas" w:cs="Consolas"/>
+          <w:color w:val="000000"/>
+          <w:sz w:val="20"/>
+          <w:szCs w:val="20"/>
+          <w:highlight w:val="white"/>
+        </w:rPr>
+        <w:t xml:space="preserve"> title);</w:t>
+      </w:r>
+    </w:p>
+    <w:p>
+      <w:pPr>
+        <w:autoSpaceDE w:val="0"/>
+        <w:autoSpaceDN w:val="0"/>
+        <w:adjustRightInd w:val="0"/>
+        <w:spacing w:after="0" w:line="240" w:lineRule="auto"/>
+        <w:rPr>
+          <w:rFonts w:ascii="Consolas" w:hAnsi="Consolas" w:cs="Consolas"/>
+          <w:color w:val="000000"/>
+          <w:sz w:val="20"/>
+          <w:szCs w:val="20"/>
+          <w:highlight w:val="white"/>
+        </w:rPr>
+      </w:pPr>
+      <w:r>
+        <w:rPr>
+          <w:rFonts w:ascii="Consolas" w:hAnsi="Consolas" w:cs="Consolas"/>
+          <w:color w:val="000000"/>
+          <w:sz w:val="20"/>
+          <w:szCs w:val="20"/>
+          <w:highlight w:val="white"/>
+        </w:rPr>
+        <w:t>}</w:t>
+      </w:r>
+    </w:p>
+    <w:p>
+      <w:pPr>
+        <w:autoSpaceDE w:val="0"/>
+        <w:autoSpaceDN w:val="0"/>
+        <w:adjustRightInd w:val="0"/>
+        <w:spacing w:after="0" w:line="240" w:lineRule="auto"/>
+        <w:rPr>
+          <w:rFonts w:ascii="Consolas" w:hAnsi="Consolas" w:cs="Consolas"/>
+          <w:color w:val="000000"/>
+          <w:sz w:val="20"/>
+          <w:szCs w:val="20"/>
+          <w:highlight w:val="white"/>
+        </w:rPr>
+      </w:pPr>
+    </w:p>
+    <w:p>
+      <w:pPr>
+        <w:autoSpaceDE w:val="0"/>
+        <w:autoSpaceDN w:val="0"/>
+        <w:adjustRightInd w:val="0"/>
+        <w:spacing w:after="0" w:line="240" w:lineRule="auto"/>
+        <w:rPr>
+          <w:rFonts w:ascii="Consolas" w:hAnsi="Consolas" w:cs="Consolas"/>
+          <w:color w:val="000000"/>
+          <w:sz w:val="20"/>
+          <w:szCs w:val="20"/>
+          <w:highlight w:val="white"/>
+        </w:rPr>
+      </w:pPr>
+      <w:r>
+        <w:rPr>
+          <w:rFonts w:ascii="Consolas" w:hAnsi="Consolas" w:cs="Consolas"/>
+          <w:color w:val="000000"/>
+          <w:sz w:val="20"/>
+          <w:szCs w:val="20"/>
+          <w:highlight w:val="white"/>
+        </w:rPr>
+        <w:t xml:space="preserve">  </w:t>
+      </w:r>
+      <w:r>
+        <w:rPr>
+          <w:rFonts w:ascii="Consolas" w:hAnsi="Consolas" w:cs="Consolas"/>
+          <w:color w:val="0000FF"/>
+          <w:sz w:val="20"/>
+          <w:szCs w:val="20"/>
+          <w:highlight w:val="white"/>
+        </w:rPr>
+        <w:t>internal</w:t>
+      </w:r>
+      <w:r>
+        <w:rPr>
+          <w:rFonts w:ascii="Consolas" w:hAnsi="Consolas" w:cs="Consolas"/>
+          <w:color w:val="000000"/>
+          <w:sz w:val="20"/>
+          <w:szCs w:val="20"/>
+          <w:highlight w:val="white"/>
+        </w:rPr>
+        <w:t xml:space="preserve"> </w:t>
+      </w:r>
+      <w:r>
+        <w:rPr>
+          <w:rFonts w:ascii="Consolas" w:hAnsi="Consolas" w:cs="Consolas"/>
+          <w:color w:val="0000FF"/>
+          <w:sz w:val="20"/>
+          <w:szCs w:val="20"/>
+          <w:highlight w:val="white"/>
+        </w:rPr>
+        <w:t>interface</w:t>
+      </w:r>
+      <w:r>
+        <w:rPr>
+          <w:rFonts w:ascii="Consolas" w:hAnsi="Consolas" w:cs="Consolas"/>
+          <w:color w:val="000000"/>
+          <w:sz w:val="20"/>
+          <w:szCs w:val="20"/>
+          <w:highlight w:val="white"/>
+        </w:rPr>
+        <w:t xml:space="preserve"> </w:t>
+      </w:r>
+      <w:r>
+        <w:rPr>
+          <w:rFonts w:ascii="Consolas" w:hAnsi="Consolas" w:cs="Consolas"/>
+          <w:color w:val="2B91AF"/>
+          <w:sz w:val="20"/>
+          <w:szCs w:val="20"/>
+          <w:highlight w:val="white"/>
+        </w:rPr>
+        <w:t>IMeetingFactory</w:t>
+      </w:r>
+    </w:p>
+    <w:p>
+      <w:pPr>
+        <w:autoSpaceDE w:val="0"/>
+        <w:autoSpaceDN w:val="0"/>
+        <w:adjustRightInd w:val="0"/>
+        <w:spacing w:after="0" w:line="240" w:lineRule="auto"/>
+        <w:rPr>
+          <w:rFonts w:ascii="Consolas" w:hAnsi="Consolas" w:cs="Consolas"/>
+          <w:color w:val="000000"/>
+          <w:sz w:val="20"/>
+          <w:szCs w:val="20"/>
+          <w:highlight w:val="white"/>
+        </w:rPr>
+      </w:pPr>
+      <w:r>
+        <w:rPr>
+          <w:rFonts w:ascii="Consolas" w:hAnsi="Consolas" w:cs="Consolas"/>
+          <w:color w:val="000000"/>
+          <w:sz w:val="20"/>
+          <w:szCs w:val="20"/>
+          <w:highlight w:val="white"/>
+        </w:rPr>
+        <w:t xml:space="preserve">  {</w:t>
+      </w:r>
+    </w:p>
+    <w:p>
+      <w:pPr>
+        <w:autoSpaceDE w:val="0"/>
+        <w:autoSpaceDN w:val="0"/>
+        <w:adjustRightInd w:val="0"/>
+        <w:spacing w:after="0" w:line="240" w:lineRule="auto"/>
+        <w:rPr>
+          <w:rFonts w:ascii="Consolas" w:hAnsi="Consolas" w:cs="Consolas"/>
+          <w:color w:val="000000"/>
+          <w:sz w:val="20"/>
+          <w:szCs w:val="20"/>
+          <w:highlight w:val="white"/>
+        </w:rPr>
+      </w:pPr>
+      <w:r>
+        <w:rPr>
+          <w:rFonts w:ascii="Consolas" w:hAnsi="Consolas" w:cs="Consolas"/>
+          <w:color w:val="000000"/>
+          <w:sz w:val="20"/>
+          <w:szCs w:val="20"/>
+          <w:highlight w:val="white"/>
+        </w:rPr>
+        <w:t xml:space="preserve">    </w:t>
+      </w:r>
+      <w:r>
+        <w:rPr>
+          <w:rFonts w:ascii="Consolas" w:hAnsi="Consolas" w:cs="Consolas"/>
+          <w:color w:val="2B91AF"/>
+          <w:sz w:val="20"/>
+          <w:szCs w:val="20"/>
+          <w:highlight w:val="white"/>
+        </w:rPr>
+        <w:t>Meeting</w:t>
+      </w:r>
+      <w:r>
+        <w:rPr>
+          <w:rFonts w:ascii="Consolas" w:hAnsi="Consolas" w:cs="Consolas"/>
+          <w:color w:val="000000"/>
+          <w:sz w:val="20"/>
+          <w:szCs w:val="20"/>
+          <w:highlight w:val="white"/>
+        </w:rPr>
+        <w:t xml:space="preserve"> Create(</w:t>
+      </w:r>
+      <w:r>
+        <w:rPr>
+          <w:rFonts w:ascii="Consolas" w:hAnsi="Consolas" w:cs="Consolas"/>
+          <w:color w:val="2B91AF"/>
+          <w:sz w:val="20"/>
+          <w:szCs w:val="20"/>
+          <w:highlight w:val="white"/>
+        </w:rPr>
+        <w:t>DateSpan</w:t>
+      </w:r>
+      <w:r>
+        <w:rPr>
+          <w:rFonts w:ascii="Consolas" w:hAnsi="Consolas" w:cs="Consolas"/>
+          <w:color w:val="000000"/>
+          <w:sz w:val="20"/>
+          <w:szCs w:val="20"/>
+          <w:highlight w:val="white"/>
+        </w:rPr>
+        <w:t xml:space="preserve"> schedule, </w:t>
+      </w:r>
+      <w:r>
+        <w:rPr>
+          <w:rFonts w:ascii="Consolas" w:hAnsi="Consolas" w:cs="Consolas"/>
+          <w:color w:val="0000FF"/>
+          <w:sz w:val="20"/>
+          <w:szCs w:val="20"/>
+          <w:highlight w:val="white"/>
+        </w:rPr>
+        <w:t>string</w:t>
+      </w:r>
+      <w:r>
+        <w:rPr>
+          <w:rFonts w:ascii="Consolas" w:hAnsi="Consolas" w:cs="Consolas"/>
+          <w:color w:val="000000"/>
+          <w:sz w:val="20"/>
+          <w:szCs w:val="20"/>
+          <w:highlight w:val="white"/>
+        </w:rPr>
+        <w:t xml:space="preserve"> title, </w:t>
+      </w:r>
+      <w:r>
+        <w:rPr>
+          <w:rFonts w:ascii="Consolas" w:hAnsi="Consolas" w:cs="Consolas"/>
+          <w:color w:val="0000FF"/>
+          <w:sz w:val="20"/>
+          <w:szCs w:val="20"/>
+          <w:highlight w:val="white"/>
+        </w:rPr>
+        <w:t>string</w:t>
+      </w:r>
+      <w:r>
+        <w:rPr>
+          <w:rFonts w:ascii="Consolas" w:hAnsi="Consolas" w:cs="Consolas"/>
+          <w:color w:val="000000"/>
+          <w:sz w:val="20"/>
+          <w:szCs w:val="20"/>
+          <w:highlight w:val="white"/>
+        </w:rPr>
+        <w:t>[] participants);</w:t>
+      </w:r>
+    </w:p>
+    <w:p>
+      <w:pPr>
+        <w:autoSpaceDE w:val="0"/>
+        <w:autoSpaceDN w:val="0"/>
+        <w:adjustRightInd w:val="0"/>
+        <w:spacing w:after="0" w:line="240" w:lineRule="auto"/>
+        <w:rPr>
+          <w:rFonts w:ascii="Consolas" w:hAnsi="Consolas" w:cs="Consolas"/>
+          <w:color w:val="000000"/>
+          <w:sz w:val="20"/>
+          <w:szCs w:val="20"/>
+          <w:highlight w:val="white"/>
+        </w:rPr>
+      </w:pPr>
+      <w:r>
+        <w:rPr>
+          <w:rFonts w:ascii="Consolas" w:hAnsi="Consolas" w:cs="Consolas"/>
+          <w:color w:val="000000"/>
+          <w:sz w:val="20"/>
+          <w:szCs w:val="20"/>
+          <w:highlight w:val="white"/>
+        </w:rPr>
+        <w:t xml:space="preserve">  }</w:t>
+      </w:r>
     </w:p>
     <w:p>
       <w:pPr>
@@ -13793,6 +14237,1027 @@
         <w:rPr>
           <w:sz w:val="24"/>
           <w:szCs w:val="24"/>
+          <w:highlight w:val="white"/>
+          <w:lang w:val="pl-PL"/>
+        </w:rPr>
+      </w:pPr>
+    </w:p>
+    <w:p>
+      <w:pPr>
+        <w:pStyle w:val="ListParagraph"/>
+        <w:rPr>
+          <w:sz w:val="24"/>
+          <w:szCs w:val="24"/>
+          <w:highlight w:val="white"/>
+          <w:lang w:val="pl-PL"/>
+        </w:rPr>
+      </w:pPr>
+      <w:r>
+        <w:rPr>
+          <w:sz w:val="24"/>
+          <w:szCs w:val="24"/>
+          <w:highlight w:val="white"/>
+          <w:lang w:val="pl-PL"/>
+        </w:rPr>
+        <w:t xml:space="preserve">Dodanie abstrakcji nad tworzeniem meeting i todo do opcji, zwieksza mozliwosc ich przetestowania. To co uniemozliwia napisanie unit testow, to referencja do Console. Podobnie w OptionsDispatcher. </w:t>
+      </w:r>
+    </w:p>
+    <w:p>
+      <w:pPr>
+        <w:pStyle w:val="ListParagraph"/>
+        <w:rPr>
+          <w:sz w:val="24"/>
+          <w:szCs w:val="24"/>
+          <w:highlight w:val="white"/>
+          <w:lang w:val="pl-PL"/>
+        </w:rPr>
+      </w:pPr>
+      <w:r>
+        <w:rPr>
+          <w:sz w:val="24"/>
+          <w:szCs w:val="24"/>
+          <w:highlight w:val="white"/>
+          <w:lang w:val="pl-PL"/>
+        </w:rPr>
+        <w:t xml:space="preserve">Dodac </w:t>
+      </w:r>
+      <w:r>
+        <w:rPr>
+          <w:sz w:val="24"/>
+          <w:szCs w:val="24"/>
+          <w:highlight w:val="white"/>
+          <w:lang w:val="pl-PL"/>
+        </w:rPr>
+        <w:t>do option dispatcher TextReader – wstrzykiwanie zaleznosci infrastrukturalnych.</w:t>
+      </w:r>
+    </w:p>
+    <w:p>
+      <w:pPr>
+        <w:pStyle w:val="ListParagraph"/>
+        <w:rPr>
+          <w:sz w:val="24"/>
+          <w:szCs w:val="24"/>
+          <w:highlight w:val="white"/>
+          <w:lang w:val="pl-PL"/>
+        </w:rPr>
+      </w:pPr>
+    </w:p>
+    <w:p>
+      <w:pPr>
+        <w:autoSpaceDE w:val="0"/>
+        <w:autoSpaceDN w:val="0"/>
+        <w:adjustRightInd w:val="0"/>
+        <w:spacing w:after="0" w:line="240" w:lineRule="auto"/>
+        <w:rPr>
+          <w:rFonts w:ascii="Consolas" w:hAnsi="Consolas" w:cs="Consolas"/>
+          <w:color w:val="000000"/>
+          <w:sz w:val="20"/>
+          <w:szCs w:val="20"/>
+          <w:highlight w:val="white"/>
+        </w:rPr>
+      </w:pPr>
+      <w:r>
+        <w:rPr>
+          <w:rFonts w:ascii="Consolas" w:hAnsi="Consolas" w:cs="Consolas"/>
+          <w:color w:val="000000"/>
+          <w:sz w:val="20"/>
+          <w:szCs w:val="20"/>
+          <w:highlight w:val="white"/>
+        </w:rPr>
+        <w:t xml:space="preserve">  </w:t>
+      </w:r>
+      <w:r>
+        <w:rPr>
+          <w:rFonts w:ascii="Consolas" w:hAnsi="Consolas" w:cs="Consolas"/>
+          <w:color w:val="0000FF"/>
+          <w:sz w:val="20"/>
+          <w:szCs w:val="20"/>
+          <w:highlight w:val="white"/>
+        </w:rPr>
+        <w:t>class</w:t>
+      </w:r>
+      <w:r>
+        <w:rPr>
+          <w:rFonts w:ascii="Consolas" w:hAnsi="Consolas" w:cs="Consolas"/>
+          <w:color w:val="000000"/>
+          <w:sz w:val="20"/>
+          <w:szCs w:val="20"/>
+          <w:highlight w:val="white"/>
+        </w:rPr>
+        <w:t xml:space="preserve"> </w:t>
+      </w:r>
+      <w:r>
+        <w:rPr>
+          <w:rFonts w:ascii="Consolas" w:hAnsi="Consolas" w:cs="Consolas"/>
+          <w:color w:val="2B91AF"/>
+          <w:sz w:val="20"/>
+          <w:szCs w:val="20"/>
+          <w:highlight w:val="white"/>
+        </w:rPr>
+        <w:t>TodoFactory</w:t>
+      </w:r>
+      <w:r>
+        <w:rPr>
+          <w:rFonts w:ascii="Consolas" w:hAnsi="Consolas" w:cs="Consolas"/>
+          <w:color w:val="000000"/>
+          <w:sz w:val="20"/>
+          <w:szCs w:val="20"/>
+          <w:highlight w:val="white"/>
+        </w:rPr>
+        <w:t xml:space="preserve"> : </w:t>
+      </w:r>
+      <w:r>
+        <w:rPr>
+          <w:rFonts w:ascii="Consolas" w:hAnsi="Consolas" w:cs="Consolas"/>
+          <w:color w:val="2B91AF"/>
+          <w:sz w:val="20"/>
+          <w:szCs w:val="20"/>
+          <w:highlight w:val="white"/>
+        </w:rPr>
+        <w:t>ITodoFactory</w:t>
+      </w:r>
+    </w:p>
+    <w:p>
+      <w:pPr>
+        <w:autoSpaceDE w:val="0"/>
+        <w:autoSpaceDN w:val="0"/>
+        <w:adjustRightInd w:val="0"/>
+        <w:spacing w:after="0" w:line="240" w:lineRule="auto"/>
+        <w:rPr>
+          <w:rFonts w:ascii="Consolas" w:hAnsi="Consolas" w:cs="Consolas"/>
+          <w:color w:val="000000"/>
+          <w:sz w:val="20"/>
+          <w:szCs w:val="20"/>
+          <w:highlight w:val="white"/>
+        </w:rPr>
+      </w:pPr>
+      <w:r>
+        <w:rPr>
+          <w:rFonts w:ascii="Consolas" w:hAnsi="Consolas" w:cs="Consolas"/>
+          <w:color w:val="000000"/>
+          <w:sz w:val="20"/>
+          <w:szCs w:val="20"/>
+          <w:highlight w:val="white"/>
+        </w:rPr>
+        <w:t xml:space="preserve">  {</w:t>
+      </w:r>
+    </w:p>
+    <w:p>
+      <w:pPr>
+        <w:autoSpaceDE w:val="0"/>
+        <w:autoSpaceDN w:val="0"/>
+        <w:adjustRightInd w:val="0"/>
+        <w:spacing w:after="0" w:line="240" w:lineRule="auto"/>
+        <w:rPr>
+          <w:rFonts w:ascii="Consolas" w:hAnsi="Consolas" w:cs="Consolas"/>
+          <w:color w:val="000000"/>
+          <w:sz w:val="20"/>
+          <w:szCs w:val="20"/>
+          <w:highlight w:val="white"/>
+        </w:rPr>
+      </w:pPr>
+      <w:r>
+        <w:rPr>
+          <w:rFonts w:ascii="Consolas" w:hAnsi="Consolas" w:cs="Consolas"/>
+          <w:color w:val="000000"/>
+          <w:sz w:val="20"/>
+          <w:szCs w:val="20"/>
+          <w:highlight w:val="white"/>
+        </w:rPr>
+        <w:t xml:space="preserve">    </w:t>
+      </w:r>
+      <w:r>
+        <w:rPr>
+          <w:rFonts w:ascii="Consolas" w:hAnsi="Consolas" w:cs="Consolas"/>
+          <w:color w:val="0000FF"/>
+          <w:sz w:val="20"/>
+          <w:szCs w:val="20"/>
+          <w:highlight w:val="white"/>
+        </w:rPr>
+        <w:t>private</w:t>
+      </w:r>
+      <w:r>
+        <w:rPr>
+          <w:rFonts w:ascii="Consolas" w:hAnsi="Consolas" w:cs="Consolas"/>
+          <w:color w:val="000000"/>
+          <w:sz w:val="20"/>
+          <w:szCs w:val="20"/>
+          <w:highlight w:val="white"/>
+        </w:rPr>
+        <w:t xml:space="preserve"> </w:t>
+      </w:r>
+      <w:r>
+        <w:rPr>
+          <w:rFonts w:ascii="Consolas" w:hAnsi="Consolas" w:cs="Consolas"/>
+          <w:color w:val="0000FF"/>
+          <w:sz w:val="20"/>
+          <w:szCs w:val="20"/>
+          <w:highlight w:val="white"/>
+        </w:rPr>
+        <w:t>bool</w:t>
+      </w:r>
+      <w:r>
+        <w:rPr>
+          <w:rFonts w:ascii="Consolas" w:hAnsi="Consolas" w:cs="Consolas"/>
+          <w:color w:val="000000"/>
+          <w:sz w:val="20"/>
+          <w:szCs w:val="20"/>
+          <w:highlight w:val="white"/>
+        </w:rPr>
+        <w:t xml:space="preserve"> canShareTime;</w:t>
+      </w:r>
+    </w:p>
+    <w:p>
+      <w:pPr>
+        <w:autoSpaceDE w:val="0"/>
+        <w:autoSpaceDN w:val="0"/>
+        <w:adjustRightInd w:val="0"/>
+        <w:spacing w:after="0" w:line="240" w:lineRule="auto"/>
+        <w:rPr>
+          <w:rFonts w:ascii="Consolas" w:hAnsi="Consolas" w:cs="Consolas"/>
+          <w:color w:val="000000"/>
+          <w:sz w:val="20"/>
+          <w:szCs w:val="20"/>
+          <w:highlight w:val="white"/>
+        </w:rPr>
+      </w:pPr>
+    </w:p>
+    <w:p>
+      <w:pPr>
+        <w:autoSpaceDE w:val="0"/>
+        <w:autoSpaceDN w:val="0"/>
+        <w:adjustRightInd w:val="0"/>
+        <w:spacing w:after="0" w:line="240" w:lineRule="auto"/>
+        <w:rPr>
+          <w:rFonts w:ascii="Consolas" w:hAnsi="Consolas" w:cs="Consolas"/>
+          <w:color w:val="000000"/>
+          <w:sz w:val="20"/>
+          <w:szCs w:val="20"/>
+          <w:highlight w:val="white"/>
+        </w:rPr>
+      </w:pPr>
+      <w:r>
+        <w:rPr>
+          <w:rFonts w:ascii="Consolas" w:hAnsi="Consolas" w:cs="Consolas"/>
+          <w:color w:val="000000"/>
+          <w:sz w:val="20"/>
+          <w:szCs w:val="20"/>
+          <w:highlight w:val="white"/>
+        </w:rPr>
+        <w:t xml:space="preserve">    </w:t>
+      </w:r>
+      <w:r>
+        <w:rPr>
+          <w:rFonts w:ascii="Consolas" w:hAnsi="Consolas" w:cs="Consolas"/>
+          <w:color w:val="0000FF"/>
+          <w:sz w:val="20"/>
+          <w:szCs w:val="20"/>
+          <w:highlight w:val="white"/>
+        </w:rPr>
+        <w:t>public</w:t>
+      </w:r>
+      <w:r>
+        <w:rPr>
+          <w:rFonts w:ascii="Consolas" w:hAnsi="Consolas" w:cs="Consolas"/>
+          <w:color w:val="000000"/>
+          <w:sz w:val="20"/>
+          <w:szCs w:val="20"/>
+          <w:highlight w:val="white"/>
+        </w:rPr>
+        <w:t xml:space="preserve"> TodoFactory(</w:t>
+      </w:r>
+      <w:r>
+        <w:rPr>
+          <w:rFonts w:ascii="Consolas" w:hAnsi="Consolas" w:cs="Consolas"/>
+          <w:color w:val="0000FF"/>
+          <w:sz w:val="20"/>
+          <w:szCs w:val="20"/>
+          <w:highlight w:val="white"/>
+        </w:rPr>
+        <w:t>bool</w:t>
+      </w:r>
+      <w:r>
+        <w:rPr>
+          <w:rFonts w:ascii="Consolas" w:hAnsi="Consolas" w:cs="Consolas"/>
+          <w:color w:val="000000"/>
+          <w:sz w:val="20"/>
+          <w:szCs w:val="20"/>
+          <w:highlight w:val="white"/>
+        </w:rPr>
+        <w:t xml:space="preserve"> canShareTime)</w:t>
+      </w:r>
+    </w:p>
+    <w:p>
+      <w:pPr>
+        <w:autoSpaceDE w:val="0"/>
+        <w:autoSpaceDN w:val="0"/>
+        <w:adjustRightInd w:val="0"/>
+        <w:spacing w:after="0" w:line="240" w:lineRule="auto"/>
+        <w:rPr>
+          <w:rFonts w:ascii="Consolas" w:hAnsi="Consolas" w:cs="Consolas"/>
+          <w:color w:val="000000"/>
+          <w:sz w:val="20"/>
+          <w:szCs w:val="20"/>
+          <w:highlight w:val="white"/>
+        </w:rPr>
+      </w:pPr>
+      <w:r>
+        <w:rPr>
+          <w:rFonts w:ascii="Consolas" w:hAnsi="Consolas" w:cs="Consolas"/>
+          <w:color w:val="000000"/>
+          <w:sz w:val="20"/>
+          <w:szCs w:val="20"/>
+          <w:highlight w:val="white"/>
+        </w:rPr>
+        <w:t xml:space="preserve">    {</w:t>
+      </w:r>
+    </w:p>
+    <w:p>
+      <w:pPr>
+        <w:autoSpaceDE w:val="0"/>
+        <w:autoSpaceDN w:val="0"/>
+        <w:adjustRightInd w:val="0"/>
+        <w:spacing w:after="0" w:line="240" w:lineRule="auto"/>
+        <w:rPr>
+          <w:rFonts w:ascii="Consolas" w:hAnsi="Consolas" w:cs="Consolas"/>
+          <w:color w:val="000000"/>
+          <w:sz w:val="20"/>
+          <w:szCs w:val="20"/>
+          <w:highlight w:val="white"/>
+        </w:rPr>
+      </w:pPr>
+      <w:r>
+        <w:rPr>
+          <w:rFonts w:ascii="Consolas" w:hAnsi="Consolas" w:cs="Consolas"/>
+          <w:color w:val="000000"/>
+          <w:sz w:val="20"/>
+          <w:szCs w:val="20"/>
+          <w:highlight w:val="white"/>
+        </w:rPr>
+        <w:t xml:space="preserve">      </w:t>
+      </w:r>
+      <w:r>
+        <w:rPr>
+          <w:rFonts w:ascii="Consolas" w:hAnsi="Consolas" w:cs="Consolas"/>
+          <w:color w:val="0000FF"/>
+          <w:sz w:val="20"/>
+          <w:szCs w:val="20"/>
+          <w:highlight w:val="white"/>
+        </w:rPr>
+        <w:t>this</w:t>
+      </w:r>
+      <w:r>
+        <w:rPr>
+          <w:rFonts w:ascii="Consolas" w:hAnsi="Consolas" w:cs="Consolas"/>
+          <w:color w:val="000000"/>
+          <w:sz w:val="20"/>
+          <w:szCs w:val="20"/>
+          <w:highlight w:val="white"/>
+        </w:rPr>
+        <w:t>.canShareTime = canShareTime;</w:t>
+      </w:r>
+    </w:p>
+    <w:p>
+      <w:pPr>
+        <w:autoSpaceDE w:val="0"/>
+        <w:autoSpaceDN w:val="0"/>
+        <w:adjustRightInd w:val="0"/>
+        <w:spacing w:after="0" w:line="240" w:lineRule="auto"/>
+        <w:rPr>
+          <w:rFonts w:ascii="Consolas" w:hAnsi="Consolas" w:cs="Consolas"/>
+          <w:color w:val="000000"/>
+          <w:sz w:val="20"/>
+          <w:szCs w:val="20"/>
+          <w:highlight w:val="white"/>
+        </w:rPr>
+      </w:pPr>
+      <w:r>
+        <w:rPr>
+          <w:rFonts w:ascii="Consolas" w:hAnsi="Consolas" w:cs="Consolas"/>
+          <w:color w:val="000000"/>
+          <w:sz w:val="20"/>
+          <w:szCs w:val="20"/>
+          <w:highlight w:val="white"/>
+        </w:rPr>
+        <w:t xml:space="preserve">    }</w:t>
+      </w:r>
+    </w:p>
+    <w:p>
+      <w:pPr>
+        <w:autoSpaceDE w:val="0"/>
+        <w:autoSpaceDN w:val="0"/>
+        <w:adjustRightInd w:val="0"/>
+        <w:spacing w:after="0" w:line="240" w:lineRule="auto"/>
+        <w:rPr>
+          <w:rFonts w:ascii="Consolas" w:hAnsi="Consolas" w:cs="Consolas"/>
+          <w:color w:val="000000"/>
+          <w:sz w:val="20"/>
+          <w:szCs w:val="20"/>
+          <w:highlight w:val="white"/>
+        </w:rPr>
+      </w:pPr>
+    </w:p>
+    <w:p>
+      <w:pPr>
+        <w:autoSpaceDE w:val="0"/>
+        <w:autoSpaceDN w:val="0"/>
+        <w:adjustRightInd w:val="0"/>
+        <w:spacing w:after="0" w:line="240" w:lineRule="auto"/>
+        <w:rPr>
+          <w:rFonts w:ascii="Consolas" w:hAnsi="Consolas" w:cs="Consolas"/>
+          <w:color w:val="000000"/>
+          <w:sz w:val="20"/>
+          <w:szCs w:val="20"/>
+          <w:highlight w:val="white"/>
+        </w:rPr>
+      </w:pPr>
+      <w:r>
+        <w:rPr>
+          <w:rFonts w:ascii="Consolas" w:hAnsi="Consolas" w:cs="Consolas"/>
+          <w:color w:val="000000"/>
+          <w:sz w:val="20"/>
+          <w:szCs w:val="20"/>
+          <w:highlight w:val="white"/>
+        </w:rPr>
+        <w:t xml:space="preserve">    </w:t>
+      </w:r>
+      <w:r>
+        <w:rPr>
+          <w:rFonts w:ascii="Consolas" w:hAnsi="Consolas" w:cs="Consolas"/>
+          <w:color w:val="0000FF"/>
+          <w:sz w:val="20"/>
+          <w:szCs w:val="20"/>
+          <w:highlight w:val="white"/>
+        </w:rPr>
+        <w:t>public</w:t>
+      </w:r>
+      <w:r>
+        <w:rPr>
+          <w:rFonts w:ascii="Consolas" w:hAnsi="Consolas" w:cs="Consolas"/>
+          <w:color w:val="000000"/>
+          <w:sz w:val="20"/>
+          <w:szCs w:val="20"/>
+          <w:highlight w:val="white"/>
+        </w:rPr>
+        <w:t xml:space="preserve"> </w:t>
+      </w:r>
+      <w:r>
+        <w:rPr>
+          <w:rFonts w:ascii="Consolas" w:hAnsi="Consolas" w:cs="Consolas"/>
+          <w:color w:val="2B91AF"/>
+          <w:sz w:val="20"/>
+          <w:szCs w:val="20"/>
+          <w:highlight w:val="white"/>
+        </w:rPr>
+        <w:t>Todo</w:t>
+      </w:r>
+      <w:r>
+        <w:rPr>
+          <w:rFonts w:ascii="Consolas" w:hAnsi="Consolas" w:cs="Consolas"/>
+          <w:color w:val="000000"/>
+          <w:sz w:val="20"/>
+          <w:szCs w:val="20"/>
+          <w:highlight w:val="white"/>
+        </w:rPr>
+        <w:t xml:space="preserve"> Create(</w:t>
+      </w:r>
+      <w:r>
+        <w:rPr>
+          <w:rFonts w:ascii="Consolas" w:hAnsi="Consolas" w:cs="Consolas"/>
+          <w:color w:val="2B91AF"/>
+          <w:sz w:val="20"/>
+          <w:szCs w:val="20"/>
+          <w:highlight w:val="white"/>
+        </w:rPr>
+        <w:t>DateSpan</w:t>
+      </w:r>
+      <w:r>
+        <w:rPr>
+          <w:rFonts w:ascii="Consolas" w:hAnsi="Consolas" w:cs="Consolas"/>
+          <w:color w:val="000000"/>
+          <w:sz w:val="20"/>
+          <w:szCs w:val="20"/>
+          <w:highlight w:val="white"/>
+        </w:rPr>
+        <w:t xml:space="preserve"> schedule, </w:t>
+      </w:r>
+      <w:r>
+        <w:rPr>
+          <w:rFonts w:ascii="Consolas" w:hAnsi="Consolas" w:cs="Consolas"/>
+          <w:color w:val="0000FF"/>
+          <w:sz w:val="20"/>
+          <w:szCs w:val="20"/>
+          <w:highlight w:val="white"/>
+        </w:rPr>
+        <w:t>string</w:t>
+      </w:r>
+      <w:r>
+        <w:rPr>
+          <w:rFonts w:ascii="Consolas" w:hAnsi="Consolas" w:cs="Consolas"/>
+          <w:color w:val="000000"/>
+          <w:sz w:val="20"/>
+          <w:szCs w:val="20"/>
+          <w:highlight w:val="white"/>
+        </w:rPr>
+        <w:t xml:space="preserve"> title)</w:t>
+      </w:r>
+    </w:p>
+    <w:p>
+      <w:pPr>
+        <w:autoSpaceDE w:val="0"/>
+        <w:autoSpaceDN w:val="0"/>
+        <w:adjustRightInd w:val="0"/>
+        <w:spacing w:after="0" w:line="240" w:lineRule="auto"/>
+        <w:rPr>
+          <w:rFonts w:ascii="Consolas" w:hAnsi="Consolas" w:cs="Consolas"/>
+          <w:color w:val="000000"/>
+          <w:sz w:val="20"/>
+          <w:szCs w:val="20"/>
+          <w:highlight w:val="white"/>
+        </w:rPr>
+      </w:pPr>
+      <w:r>
+        <w:rPr>
+          <w:rFonts w:ascii="Consolas" w:hAnsi="Consolas" w:cs="Consolas"/>
+          <w:color w:val="000000"/>
+          <w:sz w:val="20"/>
+          <w:szCs w:val="20"/>
+          <w:highlight w:val="white"/>
+        </w:rPr>
+        <w:t xml:space="preserve">    {</w:t>
+      </w:r>
+    </w:p>
+    <w:p>
+      <w:pPr>
+        <w:autoSpaceDE w:val="0"/>
+        <w:autoSpaceDN w:val="0"/>
+        <w:adjustRightInd w:val="0"/>
+        <w:spacing w:after="0" w:line="240" w:lineRule="auto"/>
+        <w:rPr>
+          <w:rFonts w:ascii="Consolas" w:hAnsi="Consolas" w:cs="Consolas"/>
+          <w:color w:val="000000"/>
+          <w:sz w:val="20"/>
+          <w:szCs w:val="20"/>
+          <w:highlight w:val="white"/>
+        </w:rPr>
+      </w:pPr>
+      <w:r>
+        <w:rPr>
+          <w:rFonts w:ascii="Consolas" w:hAnsi="Consolas" w:cs="Consolas"/>
+          <w:color w:val="000000"/>
+          <w:sz w:val="20"/>
+          <w:szCs w:val="20"/>
+          <w:highlight w:val="white"/>
+        </w:rPr>
+        <w:t xml:space="preserve">      </w:t>
+      </w:r>
+      <w:r>
+        <w:rPr>
+          <w:rFonts w:ascii="Consolas" w:hAnsi="Consolas" w:cs="Consolas"/>
+          <w:color w:val="0000FF"/>
+          <w:sz w:val="20"/>
+          <w:szCs w:val="20"/>
+          <w:highlight w:val="white"/>
+        </w:rPr>
+        <w:t>return</w:t>
+      </w:r>
+      <w:r>
+        <w:rPr>
+          <w:rFonts w:ascii="Consolas" w:hAnsi="Consolas" w:cs="Consolas"/>
+          <w:color w:val="000000"/>
+          <w:sz w:val="20"/>
+          <w:szCs w:val="20"/>
+          <w:highlight w:val="white"/>
+        </w:rPr>
+        <w:t xml:space="preserve"> </w:t>
+      </w:r>
+      <w:r>
+        <w:rPr>
+          <w:rFonts w:ascii="Consolas" w:hAnsi="Consolas" w:cs="Consolas"/>
+          <w:color w:val="0000FF"/>
+          <w:sz w:val="20"/>
+          <w:szCs w:val="20"/>
+          <w:highlight w:val="white"/>
+        </w:rPr>
+        <w:t>new</w:t>
+      </w:r>
+      <w:r>
+        <w:rPr>
+          <w:rFonts w:ascii="Consolas" w:hAnsi="Consolas" w:cs="Consolas"/>
+          <w:color w:val="000000"/>
+          <w:sz w:val="20"/>
+          <w:szCs w:val="20"/>
+          <w:highlight w:val="white"/>
+        </w:rPr>
+        <w:t xml:space="preserve"> </w:t>
+      </w:r>
+      <w:r>
+        <w:rPr>
+          <w:rFonts w:ascii="Consolas" w:hAnsi="Consolas" w:cs="Consolas"/>
+          <w:color w:val="2B91AF"/>
+          <w:sz w:val="20"/>
+          <w:szCs w:val="20"/>
+          <w:highlight w:val="white"/>
+        </w:rPr>
+        <w:t>Todo</w:t>
+      </w:r>
+      <w:r>
+        <w:rPr>
+          <w:rFonts w:ascii="Consolas" w:hAnsi="Consolas" w:cs="Consolas"/>
+          <w:color w:val="000000"/>
+          <w:sz w:val="20"/>
+          <w:szCs w:val="20"/>
+          <w:highlight w:val="white"/>
+        </w:rPr>
+        <w:t>(schedule, title) { CanShareTime = canShareTime };</w:t>
+      </w:r>
+    </w:p>
+    <w:p>
+      <w:pPr>
+        <w:autoSpaceDE w:val="0"/>
+        <w:autoSpaceDN w:val="0"/>
+        <w:adjustRightInd w:val="0"/>
+        <w:spacing w:after="0" w:line="240" w:lineRule="auto"/>
+        <w:rPr>
+          <w:rFonts w:ascii="Consolas" w:hAnsi="Consolas" w:cs="Consolas"/>
+          <w:color w:val="000000"/>
+          <w:sz w:val="20"/>
+          <w:szCs w:val="20"/>
+          <w:highlight w:val="white"/>
+          <w:lang w:val="pl-PL"/>
+        </w:rPr>
+      </w:pPr>
+      <w:r>
+        <w:rPr>
+          <w:rFonts w:ascii="Consolas" w:hAnsi="Consolas" w:cs="Consolas"/>
+          <w:color w:val="000000"/>
+          <w:sz w:val="20"/>
+          <w:szCs w:val="20"/>
+          <w:highlight w:val="white"/>
+        </w:rPr>
+        <w:t xml:space="preserve">    </w:t>
+      </w:r>
+      <w:r>
+        <w:rPr>
+          <w:rFonts w:ascii="Consolas" w:hAnsi="Consolas" w:cs="Consolas"/>
+          <w:color w:val="000000"/>
+          <w:sz w:val="20"/>
+          <w:szCs w:val="20"/>
+          <w:highlight w:val="white"/>
+          <w:lang w:val="pl-PL"/>
+        </w:rPr>
+        <w:t>}</w:t>
+      </w:r>
+    </w:p>
+    <w:p>
+      <w:pPr>
+        <w:rPr>
+          <w:rFonts w:ascii="Consolas" w:hAnsi="Consolas" w:cs="Consolas"/>
+          <w:color w:val="000000"/>
+          <w:sz w:val="20"/>
+          <w:szCs w:val="20"/>
+          <w:highlight w:val="white"/>
+          <w:lang w:val="pl-PL"/>
+        </w:rPr>
+      </w:pPr>
+      <w:r>
+        <w:rPr>
+          <w:rFonts w:ascii="Consolas" w:hAnsi="Consolas" w:cs="Consolas"/>
+          <w:color w:val="000000"/>
+          <w:sz w:val="20"/>
+          <w:szCs w:val="20"/>
+          <w:highlight w:val="white"/>
+          <w:lang w:val="pl-PL"/>
+        </w:rPr>
+        <w:t>}</w:t>
+      </w:r>
+    </w:p>
+    <w:p>
+      <w:pPr>
+        <w:rPr>
+          <w:rFonts w:cs="Consolas"/>
+          <w:color w:val="000000"/>
+          <w:sz w:val="24"/>
+          <w:szCs w:val="24"/>
+          <w:highlight w:val="white"/>
+          <w:lang w:val="pl-PL"/>
+        </w:rPr>
+      </w:pPr>
+      <w:r>
+        <w:rPr>
+          <w:rFonts w:cs="Consolas"/>
+          <w:color w:val="000000"/>
+          <w:sz w:val="24"/>
+          <w:szCs w:val="24"/>
+          <w:highlight w:val="white"/>
+          <w:lang w:val="pl-PL"/>
+        </w:rPr>
+        <w:t xml:space="preserve">Wiele osób uważa za wygodne również konfigurowanie aplikacji w korzeniu kompozycji, </w:t>
+      </w:r>
+      <w:r>
+        <w:rPr>
+          <w:rFonts w:cs="Consolas"/>
+          <w:color w:val="000000"/>
+          <w:sz w:val="24"/>
+          <w:szCs w:val="24"/>
+          <w:highlight w:val="white"/>
+          <w:lang w:val="pl-PL"/>
+        </w:rPr>
+        <w:t>możemy dorzucic nazwę pliku z danymi</w:t>
+      </w:r>
+    </w:p>
+    <w:p>
+      <w:pPr>
+        <w:rPr>
+          <w:rFonts w:cs="Consolas"/>
+          <w:color w:val="000000"/>
+          <w:sz w:val="20"/>
+          <w:szCs w:val="20"/>
+          <w:highlight w:val="white"/>
+        </w:rPr>
+      </w:pPr>
+      <w:r>
+        <w:rPr>
+          <w:rFonts w:ascii="Consolas" w:hAnsi="Consolas" w:cs="Consolas"/>
+          <w:color w:val="2B91AF"/>
+          <w:sz w:val="20"/>
+          <w:szCs w:val="20"/>
+          <w:highlight w:val="white"/>
+        </w:rPr>
+        <w:t>EventsRepository</w:t>
+      </w:r>
+      <w:r>
+        <w:rPr>
+          <w:rFonts w:ascii="Consolas" w:hAnsi="Consolas" w:cs="Consolas"/>
+          <w:color w:val="000000"/>
+          <w:sz w:val="20"/>
+          <w:szCs w:val="20"/>
+          <w:highlight w:val="white"/>
+        </w:rPr>
+        <w:t xml:space="preserve"> eventsRepository = </w:t>
+      </w:r>
+      <w:r>
+        <w:rPr>
+          <w:rFonts w:ascii="Consolas" w:hAnsi="Consolas" w:cs="Consolas"/>
+          <w:color w:val="0000FF"/>
+          <w:sz w:val="20"/>
+          <w:szCs w:val="20"/>
+          <w:highlight w:val="white"/>
+        </w:rPr>
+        <w:t>new</w:t>
+      </w:r>
+      <w:r>
+        <w:rPr>
+          <w:rFonts w:ascii="Consolas" w:hAnsi="Consolas" w:cs="Consolas"/>
+          <w:color w:val="000000"/>
+          <w:sz w:val="20"/>
+          <w:szCs w:val="20"/>
+          <w:highlight w:val="white"/>
+        </w:rPr>
+        <w:t xml:space="preserve"> </w:t>
+      </w:r>
+      <w:r>
+        <w:rPr>
+          <w:rFonts w:ascii="Consolas" w:hAnsi="Consolas" w:cs="Consolas"/>
+          <w:color w:val="2B91AF"/>
+          <w:sz w:val="20"/>
+          <w:szCs w:val="20"/>
+          <w:highlight w:val="white"/>
+        </w:rPr>
+        <w:t>EventsRepository</w:t>
+      </w:r>
+      <w:r>
+        <w:rPr>
+          <w:rFonts w:ascii="Consolas" w:hAnsi="Consolas" w:cs="Consolas"/>
+          <w:color w:val="000000"/>
+          <w:sz w:val="20"/>
+          <w:szCs w:val="20"/>
+          <w:highlight w:val="white"/>
+        </w:rPr>
+        <w:t>(</w:t>
+      </w:r>
+      <w:r>
+        <w:rPr>
+          <w:rFonts w:ascii="Consolas" w:hAnsi="Consolas" w:cs="Consolas"/>
+          <w:color w:val="A31515"/>
+          <w:sz w:val="20"/>
+          <w:szCs w:val="20"/>
+          <w:highlight w:val="white"/>
+        </w:rPr>
+        <w:t>"calendarData.dat"</w:t>
+      </w:r>
+      <w:r>
+        <w:rPr>
+          <w:rFonts w:ascii="Consolas" w:hAnsi="Consolas" w:cs="Consolas"/>
+          <w:color w:val="000000"/>
+          <w:sz w:val="20"/>
+          <w:szCs w:val="20"/>
+          <w:highlight w:val="white"/>
+        </w:rPr>
+        <w:t>);</w:t>
+      </w:r>
+    </w:p>
+    <w:p>
+      <w:pPr>
+        <w:rPr>
+          <w:rFonts w:ascii="Consolas" w:hAnsi="Consolas" w:cs="Consolas"/>
+          <w:color w:val="000000"/>
+          <w:sz w:val="20"/>
+          <w:szCs w:val="20"/>
+          <w:highlight w:val="white"/>
+        </w:rPr>
+      </w:pPr>
+      <w:r>
+        <w:rPr>
+          <w:rFonts w:ascii="Consolas" w:hAnsi="Consolas" w:cs="Consolas"/>
+          <w:color w:val="000000"/>
+          <w:sz w:val="20"/>
+          <w:szCs w:val="20"/>
+          <w:highlight w:val="white"/>
+        </w:rPr>
+        <w:br w:type="page"/>
+      </w:r>
+    </w:p>
+    <w:p>
+      <w:pPr>
+        <w:rPr>
+          <w:sz w:val="20"/>
+          <w:szCs w:val="20"/>
+          <w:highlight w:val="white"/>
+          <w:lang w:val="pl-PL"/>
+        </w:rPr>
+      </w:pPr>
+      <w:r>
+        <w:rPr>
+          <w:sz w:val="20"/>
+          <w:szCs w:val="20"/>
+          <w:highlight w:val="white"/>
+          <w:lang w:val="pl-PL"/>
+        </w:rPr>
+        <w:lastRenderedPageBreak/>
+        <w:t>Z wymaganych funkcjonalnosci brakuje jeszcze logowania.</w:t>
+      </w:r>
+    </w:p>
+    <w:p>
+      <w:pPr>
+        <w:pStyle w:val="ListParagraph"/>
+        <w:numPr>
+          <w:ilvl w:val="0"/>
+          <w:numId w:val="11"/>
+        </w:numPr>
+        <w:rPr>
+          <w:sz w:val="20"/>
+          <w:szCs w:val="20"/>
+          <w:highlight w:val="white"/>
+          <w:lang w:val="pl-PL"/>
+        </w:rPr>
+      </w:pPr>
+      <w:r>
+        <w:rPr>
+          <w:sz w:val="20"/>
+          <w:szCs w:val="20"/>
+          <w:highlight w:val="white"/>
+          <w:lang w:val="pl-PL"/>
+        </w:rPr>
+        <w:t>Stworzyc folder logging</w:t>
+      </w:r>
+    </w:p>
+    <w:p>
+      <w:pPr>
+        <w:pStyle w:val="ListParagraph"/>
+        <w:numPr>
+          <w:ilvl w:val="0"/>
+          <w:numId w:val="11"/>
+        </w:numPr>
+        <w:rPr>
+          <w:sz w:val="20"/>
+          <w:szCs w:val="20"/>
+          <w:highlight w:val="white"/>
+          <w:lang w:val="pl-PL"/>
+        </w:rPr>
+      </w:pPr>
+      <w:r>
+        <w:rPr>
+          <w:sz w:val="20"/>
+          <w:szCs w:val="20"/>
+          <w:highlight w:val="white"/>
+          <w:lang w:val="pl-PL"/>
+        </w:rPr>
+        <w:t xml:space="preserve">Dodac logger’a ze snippetu </w:t>
+      </w:r>
+      <w:r>
+        <w:rPr>
+          <w:sz w:val="20"/>
+          <w:szCs w:val="20"/>
+          <w:highlight w:val="white"/>
+          <w:u w:val="single"/>
+          <w:lang w:val="pl-PL"/>
+        </w:rPr>
+        <w:t>logger</w:t>
+      </w:r>
+    </w:p>
+    <w:p>
+      <w:pPr>
+        <w:pStyle w:val="ListParagraph"/>
+        <w:numPr>
+          <w:ilvl w:val="0"/>
+          <w:numId w:val="11"/>
+        </w:numPr>
+        <w:rPr>
+          <w:sz w:val="20"/>
+          <w:szCs w:val="20"/>
+          <w:highlight w:val="white"/>
+          <w:lang w:val="pl-PL"/>
+        </w:rPr>
+      </w:pPr>
+      <w:r>
+        <w:rPr>
+          <w:sz w:val="20"/>
+          <w:szCs w:val="20"/>
+          <w:highlight w:val="white"/>
+          <w:lang w:val="pl-PL"/>
+        </w:rPr>
+        <w:t>Wyciagnac interfejs Ilogger</w:t>
+      </w:r>
+    </w:p>
+    <w:p>
+      <w:pPr>
+        <w:pStyle w:val="ListParagraph"/>
+        <w:numPr>
+          <w:ilvl w:val="0"/>
+          <w:numId w:val="11"/>
+        </w:numPr>
+        <w:rPr>
+          <w:sz w:val="20"/>
+          <w:szCs w:val="20"/>
+          <w:highlight w:val="white"/>
+          <w:lang w:val="pl-PL"/>
+        </w:rPr>
+      </w:pPr>
+      <w:r>
+        <w:rPr>
+          <w:sz w:val="20"/>
+          <w:szCs w:val="20"/>
+          <w:highlight w:val="white"/>
+          <w:lang w:val="pl-PL"/>
+        </w:rPr>
+        <w:t>Dodac using(Logger logger = new Logger()){} w Program oraz dodac do konstruktorów opcji (AddTodoOption, AddMeetingOption etc.)</w:t>
+      </w:r>
+      <w:r>
+        <w:rPr>
+          <w:sz w:val="20"/>
+          <w:szCs w:val="20"/>
+          <w:highlight w:val="white"/>
+          <w:lang w:val="pl-PL"/>
+        </w:rPr>
+        <w:t xml:space="preserve"> oraz do OptionDispatcher’a. Opakowac Run i ChooseOption</w:t>
+      </w:r>
+    </w:p>
+    <w:p>
+      <w:pPr>
+        <w:pStyle w:val="ListParagraph"/>
+        <w:rPr>
+          <w:sz w:val="20"/>
+          <w:szCs w:val="20"/>
+          <w:highlight w:val="white"/>
+          <w:lang w:val="pl-PL"/>
+        </w:rPr>
+      </w:pPr>
+    </w:p>
+    <w:p>
+      <w:pPr>
+        <w:pStyle w:val="ListParagraph"/>
+        <w:rPr>
+          <w:sz w:val="24"/>
+          <w:szCs w:val="24"/>
+          <w:highlight w:val="white"/>
+          <w:lang w:val="pl-PL"/>
+        </w:rPr>
+      </w:pPr>
+      <w:r>
+        <w:rPr>
+          <w:sz w:val="24"/>
+          <w:szCs w:val="24"/>
+          <w:highlight w:val="white"/>
+          <w:lang w:val="pl-PL"/>
+        </w:rPr>
+        <w:t>Cross-cutting concerns – wymagania przekrojowe – w opcjach daloby sie rozwiazac problem metoda szablonowa, ale jesli logowanie dotyczy kilku klas ‘niespokrewnionych’ ze soba</w:t>
+      </w:r>
+      <w:r>
+        <w:rPr>
+          <w:sz w:val="24"/>
+          <w:szCs w:val="24"/>
+          <w:highlight w:val="white"/>
+          <w:lang w:val="pl-PL"/>
+        </w:rPr>
+        <w:t>, wtedy jest to problem...</w:t>
+      </w:r>
+    </w:p>
+    <w:p>
+      <w:pPr>
+        <w:rPr>
+          <w:sz w:val="20"/>
+          <w:szCs w:val="20"/>
           <w:highlight w:val="white"/>
           <w:lang w:val="pl-PL"/>
         </w:rPr>
@@ -13809,7 +15274,7 @@
 </file>
 
 <file path=word/numbering.xml><?xml version="1.0" encoding="utf-8"?>
-<w:numbering xmlns:wpc="http://schemas.microsoft.com/office/word/2010/wordprocessingCanvas" xmlns:mc="http://schemas.openxmlformats.org/markup-compatibility/2006" xmlns:o="urn:schemas-microsoft-com:office:office" xmlns:r="http://schemas.openxmlformats.org/officeDocument/2006/relationships" xmlns:m="http://schemas.openxmlformats.org/officeDocument/2006/math" xmlns:v="urn:schemas-microsoft-com:vml" xmlns:wp14="http://schemas.microsoft.com/office/word/2010/wordprocessingDrawing" xmlns:wp="http://schemas.openxmlformats.org/drawingml/2006/wordprocessingDrawing" xmlns:w10="urn:schemas-microsoft-com:office:word" xmlns:w="http://schemas.openxmlformats.org/wordprocessingml/2006/main" xmlns:w14="http://schemas.microsoft.com/office/word/2010/wordml" xmlns:wpg="http://schemas.microsoft.com/office/word/2010/wordprocessingGroup" xmlns:wpi="http://schemas.microsoft.com/office/word/2010/wordprocessingInk" xmlns:wne="http://schemas.microsoft.com/office/word/2006/wordml" xmlns:wps="http://schemas.microsoft.com/office/word/2010/wordprocessingShape" mc:Ignorable="w14 wp14">
+<w:numbering xmlns:ve="http://schemas.openxmlformats.org/markup-compatibility/2006" xmlns:o="urn:schemas-microsoft-com:office:office" xmlns:r="http://schemas.openxmlformats.org/officeDocument/2006/relationships" xmlns:m="http://schemas.openxmlformats.org/officeDocument/2006/math" xmlns:v="urn:schemas-microsoft-com:vml" xmlns:wp="http://schemas.openxmlformats.org/drawingml/2006/wordprocessingDrawing" xmlns:w10="urn:schemas-microsoft-com:office:word" xmlns:w="http://schemas.openxmlformats.org/wordprocessingml/2006/main" xmlns:wne="http://schemas.microsoft.com/office/word/2006/wordml">
   <w:abstractNum w:abstractNumId="0">
     <w:nsid w:val="0E712A74"/>
     <w:multiLevelType w:val="hybridMultilevel"/>
@@ -13989,6 +15454,95 @@
     </w:lvl>
   </w:abstractNum>
   <w:abstractNum w:abstractNumId="2">
+    <w:nsid w:val="3CED0EC5"/>
+    <w:multiLevelType w:val="hybridMultilevel"/>
+    <w:tmpl w:val="991E7868"/>
+    <w:lvl w:ilvl="0" w:tplc="0409000F">
+      <w:start w:val="1"/>
+      <w:numFmt w:val="decimal"/>
+      <w:lvlText w:val="%1."/>
+      <w:lvlJc w:val="left"/>
+      <w:pPr>
+        <w:ind w:left="720" w:hanging="360"/>
+      </w:pPr>
+      <w:rPr>
+        <w:rFonts w:hint="default"/>
+      </w:rPr>
+    </w:lvl>
+    <w:lvl w:ilvl="1" w:tplc="04090019" w:tentative="1">
+      <w:start w:val="1"/>
+      <w:numFmt w:val="lowerLetter"/>
+      <w:lvlText w:val="%2."/>
+      <w:lvlJc w:val="left"/>
+      <w:pPr>
+        <w:ind w:left="1440" w:hanging="360"/>
+      </w:pPr>
+    </w:lvl>
+    <w:lvl w:ilvl="2" w:tplc="0409001B" w:tentative="1">
+      <w:start w:val="1"/>
+      <w:numFmt w:val="lowerRoman"/>
+      <w:lvlText w:val="%3."/>
+      <w:lvlJc w:val="right"/>
+      <w:pPr>
+        <w:ind w:left="2160" w:hanging="180"/>
+      </w:pPr>
+    </w:lvl>
+    <w:lvl w:ilvl="3" w:tplc="0409000F" w:tentative="1">
+      <w:start w:val="1"/>
+      <w:numFmt w:val="decimal"/>
+      <w:lvlText w:val="%4."/>
+      <w:lvlJc w:val="left"/>
+      <w:pPr>
+        <w:ind w:left="2880" w:hanging="360"/>
+      </w:pPr>
+    </w:lvl>
+    <w:lvl w:ilvl="4" w:tplc="04090019" w:tentative="1">
+      <w:start w:val="1"/>
+      <w:numFmt w:val="lowerLetter"/>
+      <w:lvlText w:val="%5."/>
+      <w:lvlJc w:val="left"/>
+      <w:pPr>
+        <w:ind w:left="3600" w:hanging="360"/>
+      </w:pPr>
+    </w:lvl>
+    <w:lvl w:ilvl="5" w:tplc="0409001B" w:tentative="1">
+      <w:start w:val="1"/>
+      <w:numFmt w:val="lowerRoman"/>
+      <w:lvlText w:val="%6."/>
+      <w:lvlJc w:val="right"/>
+      <w:pPr>
+        <w:ind w:left="4320" w:hanging="180"/>
+      </w:pPr>
+    </w:lvl>
+    <w:lvl w:ilvl="6" w:tplc="0409000F" w:tentative="1">
+      <w:start w:val="1"/>
+      <w:numFmt w:val="decimal"/>
+      <w:lvlText w:val="%7."/>
+      <w:lvlJc w:val="left"/>
+      <w:pPr>
+        <w:ind w:left="5040" w:hanging="360"/>
+      </w:pPr>
+    </w:lvl>
+    <w:lvl w:ilvl="7" w:tplc="04090019" w:tentative="1">
+      <w:start w:val="1"/>
+      <w:numFmt w:val="lowerLetter"/>
+      <w:lvlText w:val="%8."/>
+      <w:lvlJc w:val="left"/>
+      <w:pPr>
+        <w:ind w:left="5760" w:hanging="360"/>
+      </w:pPr>
+    </w:lvl>
+    <w:lvl w:ilvl="8" w:tplc="0409001B" w:tentative="1">
+      <w:start w:val="1"/>
+      <w:numFmt w:val="lowerRoman"/>
+      <w:lvlText w:val="%9."/>
+      <w:lvlJc w:val="right"/>
+      <w:pPr>
+        <w:ind w:left="6480" w:hanging="180"/>
+      </w:pPr>
+    </w:lvl>
+  </w:abstractNum>
+  <w:abstractNum w:abstractNumId="3">
     <w:nsid w:val="46415FD0"/>
     <w:multiLevelType w:val="hybridMultilevel"/>
     <w:tmpl w:val="2A80F338"/>
@@ -14078,7 +15632,7 @@
       </w:pPr>
     </w:lvl>
   </w:abstractNum>
-  <w:abstractNum w:abstractNumId="3">
+  <w:abstractNum w:abstractNumId="4">
     <w:nsid w:val="64240640"/>
     <w:multiLevelType w:val="hybridMultilevel"/>
     <w:tmpl w:val="2A80F338"/>
@@ -14168,7 +15722,7 @@
       </w:pPr>
     </w:lvl>
   </w:abstractNum>
-  <w:abstractNum w:abstractNumId="4">
+  <w:abstractNum w:abstractNumId="5">
     <w:nsid w:val="66127BA5"/>
     <w:multiLevelType w:val="hybridMultilevel"/>
     <w:tmpl w:val="9618A3AE"/>
@@ -14258,7 +15812,7 @@
       </w:pPr>
     </w:lvl>
   </w:abstractNum>
-  <w:abstractNum w:abstractNumId="5">
+  <w:abstractNum w:abstractNumId="6">
     <w:nsid w:val="69535396"/>
     <w:multiLevelType w:val="hybridMultilevel"/>
     <w:tmpl w:val="90F80E98"/>
@@ -14347,7 +15901,7 @@
       </w:pPr>
     </w:lvl>
   </w:abstractNum>
-  <w:abstractNum w:abstractNumId="6">
+  <w:abstractNum w:abstractNumId="7">
     <w:nsid w:val="6A837D1E"/>
     <w:multiLevelType w:val="hybridMultilevel"/>
     <w:tmpl w:val="9618A3AE"/>
@@ -14437,7 +15991,7 @@
       </w:pPr>
     </w:lvl>
   </w:abstractNum>
-  <w:abstractNum w:abstractNumId="7">
+  <w:abstractNum w:abstractNumId="8">
     <w:nsid w:val="74511AB2"/>
     <w:multiLevelType w:val="hybridMultilevel"/>
     <w:tmpl w:val="819E317A"/>
@@ -14526,7 +16080,7 @@
       </w:pPr>
     </w:lvl>
   </w:abstractNum>
-  <w:abstractNum w:abstractNumId="8">
+  <w:abstractNum w:abstractNumId="9">
     <w:nsid w:val="755A3CEF"/>
     <w:multiLevelType w:val="hybridMultilevel"/>
     <w:tmpl w:val="90F80E98"/>
@@ -14615,7 +16169,7 @@
       </w:pPr>
     </w:lvl>
   </w:abstractNum>
-  <w:abstractNum w:abstractNumId="9">
+  <w:abstractNum w:abstractNumId="10">
     <w:nsid w:val="7A39379F"/>
     <w:multiLevelType w:val="hybridMultilevel"/>
     <w:tmpl w:val="223CD506"/>
@@ -14708,37 +16262,40 @@
     <w:abstractNumId w:val="0"/>
   </w:num>
   <w:num w:numId="2">
+    <w:abstractNumId w:val="10"/>
+  </w:num>
+  <w:num w:numId="3">
+    <w:abstractNumId w:val="6"/>
+  </w:num>
+  <w:num w:numId="4">
     <w:abstractNumId w:val="9"/>
   </w:num>
-  <w:num w:numId="3">
-    <w:abstractNumId w:val="5"/>
-  </w:num>
-  <w:num w:numId="4">
+  <w:num w:numId="5">
     <w:abstractNumId w:val="8"/>
-  </w:num>
-  <w:num w:numId="5">
-    <w:abstractNumId w:val="7"/>
   </w:num>
   <w:num w:numId="6">
     <w:abstractNumId w:val="1"/>
   </w:num>
   <w:num w:numId="7">
-    <w:abstractNumId w:val="2"/>
+    <w:abstractNumId w:val="3"/>
   </w:num>
   <w:num w:numId="8">
-    <w:abstractNumId w:val="3"/>
+    <w:abstractNumId w:val="4"/>
   </w:num>
   <w:num w:numId="9">
-    <w:abstractNumId w:val="4"/>
+    <w:abstractNumId w:val="5"/>
   </w:num>
   <w:num w:numId="10">
-    <w:abstractNumId w:val="6"/>
+    <w:abstractNumId w:val="7"/>
+  </w:num>
+  <w:num w:numId="11">
+    <w:abstractNumId w:val="2"/>
   </w:num>
 </w:numbering>
 </file>
 
 <file path=word/styles.xml><?xml version="1.0" encoding="utf-8"?>
-<w:styles xmlns:mc="http://schemas.openxmlformats.org/markup-compatibility/2006" xmlns:r="http://schemas.openxmlformats.org/officeDocument/2006/relationships" xmlns:w="http://schemas.openxmlformats.org/wordprocessingml/2006/main" xmlns:w14="http://schemas.microsoft.com/office/word/2010/wordml" mc:Ignorable="w14">
+<w:styles xmlns:r="http://schemas.openxmlformats.org/officeDocument/2006/relationships" xmlns:w="http://schemas.openxmlformats.org/wordprocessingml/2006/main">
   <w:docDefaults>
     <w:rPrDefault>
       <w:rPr>
@@ -14896,6 +16453,7 @@
   <w:style w:type="paragraph" w:default="1" w:styleId="Normal">
     <w:name w:val="Normal"/>
     <w:qFormat/>
+    <w:rsid w:val="00F77AB2"/>
   </w:style>
   <w:style w:type="paragraph" w:styleId="Heading2">
     <w:name w:val="heading 2"/>
@@ -14932,6 +16490,7 @@
     <w:uiPriority w:val="99"/>
     <w:semiHidden/>
     <w:unhideWhenUsed/>
+    <w:qFormat/>
     <w:tblPr>
       <w:tblInd w:w="0" w:type="dxa"/>
       <w:tblCellMar>

</xml_diff>